<commit_message>
Updated project description document.
</commit_message>
<xml_diff>
--- a/Traffic Sign Classification Project.docx
+++ b/Traffic Sign Classification Project.docx
@@ -21,50 +21,70 @@
       </w:r>
     </w:p>
     <w:p/>
-    <w:p/>
-    <w:p>
-      <w:pPr>
-        <w:rPr>
-          <w:b/>
-        </w:rPr>
-      </w:pPr>
-      <w:r>
-        <w:rPr>
-          <w:b/>
-        </w:rPr>
-        <w:t>Data Augmentation:</w:t>
-      </w:r>
-    </w:p>
-    <w:p>
-      <w:pPr>
-        <w:pStyle w:val="ListParagraph"/>
-        <w:numPr>
-          <w:ilvl w:val="0"/>
-          <w:numId w:val="2"/>
-        </w:numPr>
-      </w:pPr>
-      <w:r>
-        <w:t>Augment the existing data by adding some additional samples</w:t>
-      </w:r>
-    </w:p>
-    <w:p/>
-    <w:p>
-      <w:pPr>
-        <w:rPr>
-          <w:b/>
-        </w:rPr>
-      </w:pPr>
-      <w:r>
-        <w:rPr>
-          <w:b/>
-        </w:rPr>
-        <w:t>Preprocessing</w:t>
+    <w:p>
+      <w:pPr>
+        <w:rPr>
+          <w:b/>
+        </w:rPr>
+      </w:pPr>
+      <w:r>
+        <w:rPr>
+          <w:b/>
+        </w:rPr>
+        <w:t>Data Augmentation</w:t>
+      </w:r>
+      <w:r>
+        <w:rPr>
+          <w:b/>
+        </w:rPr>
+        <w:t xml:space="preserve"> by Image processing</w:t>
       </w:r>
       <w:r>
         <w:rPr>
           <w:b/>
         </w:rPr>
         <w:t>:</w:t>
+      </w:r>
+    </w:p>
+    <w:p>
+      <w:r>
+        <w:t xml:space="preserve">I have analyzed the training data provided by the Udacity for this project and noticed that </w:t>
+      </w:r>
+      <w:r>
+        <w:t>it is very unbalanced</w:t>
+      </w:r>
+      <w:r>
+        <w:t xml:space="preserve">. </w:t>
+      </w:r>
+      <w:r>
+        <w:t xml:space="preserve">In order for the trained model to not have any bias towards the labels that have more examples than </w:t>
+      </w:r>
+      <w:r>
+        <w:t>rest</w:t>
+      </w:r>
+      <w:r>
+        <w:t xml:space="preserve">, I have </w:t>
+      </w:r>
+      <w:r>
+        <w:t>augmented the training data by generating</w:t>
+      </w:r>
+      <w:r>
+        <w:t xml:space="preserve"> samples using image-processing techniques.</w:t>
+      </w:r>
+      <w:r>
+        <w:t xml:space="preserve"> This </w:t>
+      </w:r>
+      <w:r>
+        <w:t>will</w:t>
+      </w:r>
+      <w:r>
+        <w:t xml:space="preserve"> also enable model to become more robust and </w:t>
+      </w:r>
+      <w:r>
+        <w:t xml:space="preserve">be </w:t>
+      </w:r>
+      <w:r>
+        <w:t>generalized. I have used 4000 samples for each of the traffic sign labels in the training data set.</w:t>
       </w:r>
     </w:p>
     <w:p>
@@ -76,10 +96,10 @@
         </w:numPr>
       </w:pPr>
       <w:r>
-        <w:t xml:space="preserve">Convert to </w:t>
-      </w:r>
-      <w:r>
-        <w:t>Gray Scale</w:t>
+        <w:t>Rotate</w:t>
+      </w:r>
+      <w:r>
+        <w:t>: rotate an image with a random angle between (-45, 45)</w:t>
       </w:r>
     </w:p>
     <w:p>
@@ -91,10 +111,10 @@
         </w:numPr>
       </w:pPr>
       <w:r>
-        <w:t>F</w:t>
-      </w:r>
-      <w:r>
-        <w:t>lip left/right</w:t>
+        <w:t>Translate</w:t>
+      </w:r>
+      <w:r>
+        <w:t>: translate the image along X &amp; Y axes by an offset in the range (0, IMAGE_SIZE/2)</w:t>
       </w:r>
     </w:p>
     <w:p>
@@ -106,7 +126,27 @@
         </w:numPr>
       </w:pPr>
       <w:r>
-        <w:t>Rotate</w:t>
+        <w:t>CLAHE equalization</w:t>
+      </w:r>
+    </w:p>
+    <w:p/>
+    <w:p>
+      <w:pPr>
+        <w:rPr>
+          <w:b/>
+        </w:rPr>
+      </w:pPr>
+      <w:r>
+        <w:rPr>
+          <w:b/>
+        </w:rPr>
+        <w:t>Pre-processing training data</w:t>
+      </w:r>
+      <w:r>
+        <w:rPr>
+          <w:b/>
+        </w:rPr>
+        <w:t>:</w:t>
       </w:r>
     </w:p>
     <w:p>
@@ -114,11 +154,17 @@
         <w:pStyle w:val="ListParagraph"/>
         <w:numPr>
           <w:ilvl w:val="0"/>
-          <w:numId w:val="1"/>
+          <w:numId w:val="7"/>
         </w:numPr>
       </w:pPr>
       <w:r>
-        <w:t>Translate</w:t>
+        <w:rPr>
+          <w:i/>
+        </w:rPr>
+        <w:t>Shuffle:</w:t>
+      </w:r>
+      <w:r>
+        <w:t xml:space="preserve"> I have shuffled the training data during each epoch in order for model to learn features, independent of the order of training data.</w:t>
       </w:r>
     </w:p>
     <w:p>
@@ -126,741 +172,300 @@
         <w:pStyle w:val="ListParagraph"/>
         <w:numPr>
           <w:ilvl w:val="0"/>
-          <w:numId w:val="1"/>
+          <w:numId w:val="7"/>
         </w:numPr>
       </w:pPr>
+      <w:r>
+        <w:rPr>
+          <w:i/>
+        </w:rPr>
+        <w:t xml:space="preserve">Gray-scale: </w:t>
+      </w:r>
+      <w:r>
+        <w:t xml:space="preserve">Training data set has been converted to gray-scale and it will enable model to extract and learn the features in a more robust way. </w:t>
+      </w:r>
+      <w:r>
+        <w:t xml:space="preserve">This </w:t>
+      </w:r>
+      <w:r>
+        <w:t>might</w:t>
+      </w:r>
+      <w:r>
+        <w:t xml:space="preserve"> also reduce the noise related to varying colors in the image.</w:t>
+      </w:r>
+    </w:p>
+    <w:p/>
+    <w:p>
+      <w:pPr>
+        <w:rPr>
+          <w:b/>
+        </w:rPr>
+      </w:pPr>
+      <w:r>
+        <w:rPr>
+          <w:b/>
+        </w:rPr>
+        <w:t>Model Architecture:</w:t>
+      </w:r>
+    </w:p>
+    <w:p>
+      <w:r>
+        <w:t>I have used a Convolutional Neural Network (CNN) to classify traffic signs. CNNs perform well for image classification</w:t>
+      </w:r>
+      <w:r>
+        <w:t xml:space="preserve"> by optimizing the model architecture.</w:t>
+      </w:r>
+      <w:r>
+        <w:t xml:space="preserve"> </w:t>
+      </w:r>
+      <w:r>
+        <w:t>CNNs</w:t>
+      </w:r>
+      <w:r>
+        <w:t xml:space="preserve"> take advantage of translational invariance of images and capture features efficiently with </w:t>
+      </w:r>
+      <w:r>
+        <w:t>less number</w:t>
+      </w:r>
+      <w:r>
+        <w:t xml:space="preserve"> of parameters</w:t>
+      </w:r>
+      <w:r>
+        <w:t xml:space="preserve"> compared to a regular neural network</w:t>
+      </w:r>
+      <w:r>
+        <w:t>, which in-turn avoids the problem of over-fitting.</w:t>
+      </w:r>
+    </w:p>
+    <w:p/>
+    <w:p>
+      <w:r>
+        <w:t>My model architecture uses 4 convolutional layers for feature extraction followed by 3 fully connected layers for classification.</w:t>
+      </w:r>
+    </w:p>
+    <w:p/>
+    <w:p>
+      <w:pPr>
+        <w:rPr>
+          <w:b/>
+        </w:rPr>
+      </w:pPr>
+      <w:r>
+        <w:rPr>
+          <w:b/>
+        </w:rPr>
+        <w:t>Dropout:</w:t>
+      </w:r>
+    </w:p>
+    <w:p>
+      <w:r>
+        <w:t xml:space="preserve">I have employed Dropout with a probability of 0.5 </w:t>
+      </w:r>
+      <w:r>
+        <w:t>to avoid over-fitting</w:t>
+      </w:r>
+      <w:r>
+        <w:t>. Dropout mechanism helps in making the model more generalized by</w:t>
+      </w:r>
+      <w:r>
+        <w:t xml:space="preserve"> dropping the links between layers randomly. In effect, it’s like training </w:t>
+      </w:r>
+      <w:r>
+        <w:t xml:space="preserve">over </w:t>
+      </w:r>
+      <w:r>
+        <w:t xml:space="preserve">an </w:t>
+      </w:r>
+      <w:r>
+        <w:t>ensemble of networks</w:t>
+      </w:r>
+      <w:r>
+        <w:t>,</w:t>
+      </w:r>
+      <w:r>
+        <w:t xml:space="preserve"> </w:t>
+      </w:r>
+      <w:r>
+        <w:t>for</w:t>
+      </w:r>
+      <w:r>
+        <w:t xml:space="preserve"> </w:t>
+      </w:r>
+      <w:r>
+        <w:t xml:space="preserve">each </w:t>
+      </w:r>
+      <w:r>
+        <w:t>iteration and averaging out the results.</w:t>
+      </w:r>
+    </w:p>
+    <w:p/>
+    <w:p>
+      <w:pPr>
+        <w:rPr>
+          <w:b/>
+        </w:rPr>
+      </w:pPr>
+      <w:r>
+        <w:rPr>
+          <w:b/>
+        </w:rPr>
+        <w:t>L2 Regularization:</w:t>
+      </w:r>
+    </w:p>
+    <w:p>
+      <w:r>
+        <w:t>I have also employed L2 regularization with a lambda of 0.0001</w:t>
+      </w:r>
+      <w:r>
+        <w:t>, to avoid over-fitting</w:t>
+      </w:r>
+      <w:r>
+        <w:t>.</w:t>
+      </w:r>
+      <w:r>
+        <w:t xml:space="preserve"> </w:t>
+      </w:r>
+      <w:r>
+        <w:t xml:space="preserve">For applying this regularization, I used convolutional layers’ as well as fully connected layers’ </w:t>
+      </w:r>
+      <w:r>
+        <w:t>weights</w:t>
+      </w:r>
+      <w:r>
+        <w:t>.</w:t>
+      </w:r>
+    </w:p>
+    <w:p/>
+    <w:p/>
+    <w:p/>
+    <w:p/>
+    <w:p>
+      <w:pPr>
+        <w:rPr>
+          <w:b/>
+        </w:rPr>
+      </w:pPr>
+      <w:r>
+        <w:rPr>
+          <w:b/>
+        </w:rPr>
+        <w:lastRenderedPageBreak/>
+        <w:t>Softmax Cross Entropy</w:t>
+      </w:r>
+      <w:r>
+        <w:rPr>
+          <w:b/>
+        </w:rPr>
+        <w:t xml:space="preserve"> &amp; </w:t>
+      </w:r>
+      <w:r>
+        <w:rPr>
+          <w:b/>
+        </w:rPr>
+        <w:t>Adam</w:t>
+      </w:r>
+      <w:r>
+        <w:rPr>
+          <w:b/>
+        </w:rPr>
+        <w:t xml:space="preserve"> </w:t>
+      </w:r>
+      <w:r>
+        <w:rPr>
+          <w:b/>
+        </w:rPr>
+        <w:t>Optimizer</w:t>
+      </w:r>
+      <w:r>
+        <w:rPr>
+          <w:b/>
+        </w:rPr>
+        <w:t>:</w:t>
+      </w:r>
+    </w:p>
+    <w:p>
+      <w:r>
+        <w:t>I have</w:t>
+      </w:r>
+      <w:r>
+        <w:t xml:space="preserve"> used softmax cross entropy </w:t>
+      </w:r>
+      <w:r>
+        <w:t>and L2 regularization to compute the cost function which needs to be minimized using Adam</w:t>
+      </w:r>
+      <w:r>
+        <w:t xml:space="preserve"> </w:t>
+      </w:r>
+      <w:r>
+        <w:t>Optimizer.</w:t>
+      </w:r>
+      <w:r>
+        <w:t xml:space="preserve"> I ha</w:t>
+      </w:r>
+      <w:r>
+        <w:t xml:space="preserve">ve used a learning rate of </w:t>
+      </w:r>
+      <w:r>
+        <w:t>0.0005,</w:t>
+      </w:r>
+      <w:r>
+        <w:t xml:space="preserve"> as this seems to be optimal between accuracy and speed of convergence.</w:t>
+      </w:r>
+    </w:p>
+    <w:p>
+      <w:pPr>
+        <w:rPr>
+          <w:b/>
+        </w:rPr>
+      </w:pPr>
+    </w:p>
+    <w:p>
+      <w:pPr>
+        <w:rPr>
+          <w:b/>
+        </w:rPr>
+      </w:pPr>
+      <w:r>
+        <w:rPr>
+          <w:b/>
+        </w:rPr>
+        <w:t>Model Training</w:t>
+      </w:r>
+      <w:r>
+        <w:rPr>
+          <w:b/>
+        </w:rPr>
+        <w:t xml:space="preserve"> Parameters</w:t>
+      </w:r>
+      <w:r>
+        <w:rPr>
+          <w:b/>
+        </w:rPr>
+        <w:t>:</w:t>
+      </w:r>
+    </w:p>
+    <w:p>
+      <w:r>
+        <w:t>Epochs</w:t>
+      </w:r>
+      <w:r>
+        <w:t xml:space="preserve"> = 100</w:t>
+      </w:r>
+    </w:p>
+    <w:p>
+      <w:r>
+        <w:t>B</w:t>
+      </w:r>
       <w:bookmarkStart w:id="0" w:name="_GoBack"/>
       <w:bookmarkEnd w:id="0"/>
       <w:r>
-        <w:t>CLAHE equalization</w:t>
+        <w:t>atch size</w:t>
+      </w:r>
+      <w:r>
+        <w:t xml:space="preserve"> = 128</w:t>
       </w:r>
     </w:p>
     <w:p/>
-    <w:p>
-      <w:pPr>
-        <w:rPr>
-          <w:b/>
-        </w:rPr>
-      </w:pPr>
-      <w:r>
-        <w:rPr>
-          <w:b/>
-        </w:rPr>
-        <w:t>Model Architecture:</w:t>
-      </w:r>
-    </w:p>
-    <w:p/>
-    <w:p>
-      <w:r>
-        <w:t xml:space="preserve">I used </w:t>
-      </w:r>
-      <w:proofErr w:type="spellStart"/>
-      <w:r>
-        <w:t>LeNet</w:t>
-      </w:r>
-      <w:proofErr w:type="spellEnd"/>
-      <w:r>
-        <w:t xml:space="preserve"> architecture with 2 layers of convolution, Leaky RELU activations, Max P</w:t>
-      </w:r>
-      <w:r>
-        <w:t>ooling and Dropout followed by 3</w:t>
-      </w:r>
-      <w:r>
-        <w:t xml:space="preserve"> ‘Fully Connected’ layers.</w:t>
-      </w:r>
-    </w:p>
-    <w:p/>
-    <w:p>
-      <w:pPr>
-        <w:rPr>
-          <w:i/>
-        </w:rPr>
-      </w:pPr>
-      <w:r>
-        <w:rPr>
-          <w:i/>
-        </w:rPr>
-        <w:t>Layer 1:</w:t>
-      </w:r>
-    </w:p>
-    <w:p>
-      <w:pPr>
-        <w:pStyle w:val="ListParagraph"/>
-        <w:numPr>
-          <w:ilvl w:val="0"/>
-          <w:numId w:val="3"/>
-        </w:numPr>
-      </w:pPr>
-      <w:r>
-        <w:t>Convolution</w:t>
-      </w:r>
-    </w:p>
-    <w:p>
-      <w:pPr>
-        <w:pStyle w:val="ListParagraph"/>
-        <w:numPr>
-          <w:ilvl w:val="1"/>
-          <w:numId w:val="3"/>
-        </w:numPr>
-      </w:pPr>
-      <w:r>
-        <w:t>Filter Size: 5x5x32</w:t>
-      </w:r>
-    </w:p>
-    <w:p>
-      <w:pPr>
-        <w:pStyle w:val="ListParagraph"/>
-        <w:numPr>
-          <w:ilvl w:val="1"/>
-          <w:numId w:val="3"/>
-        </w:numPr>
-      </w:pPr>
-      <w:r>
-        <w:t>Strides: 2x2</w:t>
-      </w:r>
-    </w:p>
-    <w:p>
-      <w:pPr>
-        <w:pStyle w:val="ListParagraph"/>
-        <w:numPr>
-          <w:ilvl w:val="1"/>
-          <w:numId w:val="3"/>
-        </w:numPr>
-      </w:pPr>
-      <w:r>
-        <w:t>Padding: VALID</w:t>
-      </w:r>
-    </w:p>
-    <w:p>
-      <w:pPr>
-        <w:pStyle w:val="ListParagraph"/>
-        <w:numPr>
-          <w:ilvl w:val="0"/>
-          <w:numId w:val="3"/>
-        </w:numPr>
-      </w:pPr>
-      <w:r>
-        <w:t>Leaky RELU</w:t>
-      </w:r>
-    </w:p>
-    <w:p>
-      <w:pPr>
-        <w:pStyle w:val="ListParagraph"/>
-        <w:numPr>
-          <w:ilvl w:val="1"/>
-          <w:numId w:val="3"/>
-        </w:numPr>
-      </w:pPr>
-      <w:r>
-        <w:t>Alpha = 0.5</w:t>
-      </w:r>
-    </w:p>
-    <w:p>
-      <w:pPr>
-        <w:pStyle w:val="ListParagraph"/>
-        <w:numPr>
-          <w:ilvl w:val="0"/>
-          <w:numId w:val="3"/>
-        </w:numPr>
-      </w:pPr>
-      <w:r>
-        <w:t>Max Pooling</w:t>
-      </w:r>
-    </w:p>
-    <w:p>
-      <w:pPr>
-        <w:pStyle w:val="ListParagraph"/>
-        <w:numPr>
-          <w:ilvl w:val="1"/>
-          <w:numId w:val="3"/>
-        </w:numPr>
-      </w:pPr>
-      <w:proofErr w:type="spellStart"/>
-      <w:proofErr w:type="gramStart"/>
-      <w:r>
-        <w:t>ksize</w:t>
-      </w:r>
-      <w:proofErr w:type="spellEnd"/>
-      <w:proofErr w:type="gramEnd"/>
-      <w:r>
-        <w:t xml:space="preserve">: </w:t>
-      </w:r>
-      <w:r>
-        <w:t>[1, 2, 2, 1]</w:t>
-      </w:r>
-    </w:p>
-    <w:p>
-      <w:pPr>
-        <w:pStyle w:val="ListParagraph"/>
-        <w:numPr>
-          <w:ilvl w:val="1"/>
-          <w:numId w:val="3"/>
-        </w:numPr>
-      </w:pPr>
-      <w:proofErr w:type="gramStart"/>
-      <w:r>
-        <w:t>strides</w:t>
-      </w:r>
-      <w:proofErr w:type="gramEnd"/>
-      <w:r>
-        <w:t>: [1, 2, 2, 1]</w:t>
-      </w:r>
-    </w:p>
-    <w:p>
-      <w:pPr>
-        <w:pStyle w:val="ListParagraph"/>
-        <w:numPr>
-          <w:ilvl w:val="0"/>
-          <w:numId w:val="3"/>
-        </w:numPr>
-      </w:pPr>
-      <w:r>
-        <w:t>Dropout</w:t>
-      </w:r>
-    </w:p>
-    <w:p>
-      <w:pPr>
-        <w:pStyle w:val="ListParagraph"/>
-        <w:numPr>
-          <w:ilvl w:val="1"/>
-          <w:numId w:val="3"/>
-        </w:numPr>
-      </w:pPr>
-      <w:r>
-        <w:t>Probability = 0.5</w:t>
-      </w:r>
-    </w:p>
-    <w:p>
-      <w:pPr>
-        <w:rPr>
-          <w:i/>
-        </w:rPr>
-      </w:pPr>
-      <w:r>
-        <w:rPr>
-          <w:i/>
-        </w:rPr>
-        <w:t>Layer 2:</w:t>
-      </w:r>
-    </w:p>
-    <w:p>
-      <w:pPr>
-        <w:pStyle w:val="ListParagraph"/>
-        <w:numPr>
-          <w:ilvl w:val="0"/>
-          <w:numId w:val="3"/>
-        </w:numPr>
-      </w:pPr>
-      <w:r>
-        <w:t>Convolution</w:t>
-      </w:r>
-    </w:p>
-    <w:p>
-      <w:pPr>
-        <w:pStyle w:val="ListParagraph"/>
-        <w:numPr>
-          <w:ilvl w:val="1"/>
-          <w:numId w:val="3"/>
-        </w:numPr>
-      </w:pPr>
-      <w:r>
-        <w:t>Filter Size: 5x5x64</w:t>
-      </w:r>
-    </w:p>
-    <w:p>
-      <w:pPr>
-        <w:pStyle w:val="ListParagraph"/>
-        <w:numPr>
-          <w:ilvl w:val="1"/>
-          <w:numId w:val="3"/>
-        </w:numPr>
-      </w:pPr>
-      <w:r>
-        <w:t>Strides: 2x2</w:t>
-      </w:r>
-    </w:p>
-    <w:p>
-      <w:pPr>
-        <w:pStyle w:val="ListParagraph"/>
-        <w:numPr>
-          <w:ilvl w:val="1"/>
-          <w:numId w:val="3"/>
-        </w:numPr>
-      </w:pPr>
-      <w:r>
-        <w:t>Padding: VALID</w:t>
-      </w:r>
-    </w:p>
-    <w:p>
-      <w:pPr>
-        <w:pStyle w:val="ListParagraph"/>
-        <w:numPr>
-          <w:ilvl w:val="0"/>
-          <w:numId w:val="3"/>
-        </w:numPr>
-      </w:pPr>
-      <w:r>
-        <w:t>Leaky RELU</w:t>
-      </w:r>
-    </w:p>
-    <w:p>
-      <w:pPr>
-        <w:pStyle w:val="ListParagraph"/>
-        <w:numPr>
-          <w:ilvl w:val="1"/>
-          <w:numId w:val="3"/>
-        </w:numPr>
-      </w:pPr>
-      <w:r>
-        <w:t>Alpha = 0.5</w:t>
-      </w:r>
-    </w:p>
-    <w:p>
-      <w:pPr>
-        <w:pStyle w:val="ListParagraph"/>
-        <w:numPr>
-          <w:ilvl w:val="0"/>
-          <w:numId w:val="3"/>
-        </w:numPr>
-      </w:pPr>
-      <w:r>
-        <w:t>Max Pooling</w:t>
-      </w:r>
-    </w:p>
-    <w:p>
-      <w:pPr>
-        <w:pStyle w:val="ListParagraph"/>
-        <w:numPr>
-          <w:ilvl w:val="1"/>
-          <w:numId w:val="3"/>
-        </w:numPr>
-      </w:pPr>
-      <w:proofErr w:type="spellStart"/>
-      <w:proofErr w:type="gramStart"/>
-      <w:r>
-        <w:t>ksize</w:t>
-      </w:r>
-      <w:proofErr w:type="spellEnd"/>
-      <w:proofErr w:type="gramEnd"/>
-      <w:r>
-        <w:t>: [1, 2, 2, 1]</w:t>
-      </w:r>
-    </w:p>
-    <w:p>
-      <w:pPr>
-        <w:pStyle w:val="ListParagraph"/>
-        <w:numPr>
-          <w:ilvl w:val="1"/>
-          <w:numId w:val="3"/>
-        </w:numPr>
-      </w:pPr>
-      <w:proofErr w:type="gramStart"/>
-      <w:r>
-        <w:t>strides</w:t>
-      </w:r>
-      <w:proofErr w:type="gramEnd"/>
-      <w:r>
-        <w:t>: [1, 2, 2, 1]</w:t>
-      </w:r>
-    </w:p>
-    <w:p>
-      <w:pPr>
-        <w:pStyle w:val="ListParagraph"/>
-        <w:numPr>
-          <w:ilvl w:val="0"/>
-          <w:numId w:val="3"/>
-        </w:numPr>
-      </w:pPr>
-      <w:r>
-        <w:t>Dropout</w:t>
-      </w:r>
-    </w:p>
-    <w:p>
-      <w:pPr>
-        <w:pStyle w:val="ListParagraph"/>
-        <w:numPr>
-          <w:ilvl w:val="1"/>
-          <w:numId w:val="3"/>
-        </w:numPr>
-      </w:pPr>
-      <w:r>
-        <w:t>Probability = 0.5</w:t>
-      </w:r>
-    </w:p>
-    <w:p>
-      <w:pPr>
-        <w:rPr>
-          <w:i/>
-        </w:rPr>
-      </w:pPr>
-      <w:r>
-        <w:rPr>
-          <w:i/>
-        </w:rPr>
-        <w:t>Fully Connected Layer</w:t>
-      </w:r>
-      <w:r>
-        <w:rPr>
-          <w:i/>
-        </w:rPr>
-        <w:t xml:space="preserve"> </w:t>
-      </w:r>
-      <w:r>
-        <w:rPr>
-          <w:i/>
-        </w:rPr>
-        <w:t>1:</w:t>
-      </w:r>
-    </w:p>
-    <w:p>
-      <w:pPr>
-        <w:pStyle w:val="ListParagraph"/>
-        <w:numPr>
-          <w:ilvl w:val="0"/>
-          <w:numId w:val="4"/>
-        </w:numPr>
-      </w:pPr>
-      <w:r>
-        <w:t>Added flattened outputs from layers 1 &amp; 2</w:t>
-      </w:r>
-    </w:p>
-    <w:p>
-      <w:pPr>
-        <w:pStyle w:val="ListParagraph"/>
-        <w:numPr>
-          <w:ilvl w:val="0"/>
-          <w:numId w:val="4"/>
-        </w:numPr>
-      </w:pPr>
-      <w:r>
-        <w:lastRenderedPageBreak/>
-        <w:t>Matrix Multiplication</w:t>
-      </w:r>
-    </w:p>
-    <w:p>
-      <w:pPr>
-        <w:pStyle w:val="ListParagraph"/>
-        <w:numPr>
-          <w:ilvl w:val="0"/>
-          <w:numId w:val="4"/>
-        </w:numPr>
-      </w:pPr>
-      <w:r>
-        <w:t>Leaky RELU</w:t>
-      </w:r>
-    </w:p>
-    <w:p>
-      <w:pPr>
-        <w:pStyle w:val="ListParagraph"/>
-        <w:numPr>
-          <w:ilvl w:val="1"/>
-          <w:numId w:val="4"/>
-        </w:numPr>
-      </w:pPr>
-      <w:r>
-        <w:t>Alpha = 0.5</w:t>
-      </w:r>
-    </w:p>
-    <w:p>
-      <w:pPr>
-        <w:pStyle w:val="ListParagraph"/>
-        <w:numPr>
-          <w:ilvl w:val="0"/>
-          <w:numId w:val="4"/>
-        </w:numPr>
-      </w:pPr>
-      <w:r>
-        <w:t>Dropout</w:t>
-      </w:r>
-    </w:p>
-    <w:p>
-      <w:pPr>
-        <w:pStyle w:val="ListParagraph"/>
-        <w:numPr>
-          <w:ilvl w:val="1"/>
-          <w:numId w:val="4"/>
-        </w:numPr>
-      </w:pPr>
-      <w:r>
-        <w:t>Probability = 0.5</w:t>
-      </w:r>
-    </w:p>
-    <w:p>
-      <w:pPr>
-        <w:rPr>
-          <w:i/>
-        </w:rPr>
-      </w:pPr>
-      <w:r>
-        <w:rPr>
-          <w:i/>
-        </w:rPr>
-        <w:t xml:space="preserve">Fully Connected Layer </w:t>
-      </w:r>
-      <w:r>
-        <w:rPr>
-          <w:i/>
-        </w:rPr>
-        <w:t>2</w:t>
-      </w:r>
-      <w:r>
-        <w:rPr>
-          <w:i/>
-        </w:rPr>
-        <w:t>:</w:t>
-      </w:r>
-    </w:p>
-    <w:p>
-      <w:pPr>
-        <w:pStyle w:val="ListParagraph"/>
-        <w:numPr>
-          <w:ilvl w:val="0"/>
-          <w:numId w:val="4"/>
-        </w:numPr>
-      </w:pPr>
-      <w:r>
-        <w:t>Matrix Multiplication</w:t>
-      </w:r>
-    </w:p>
-    <w:p>
-      <w:pPr>
-        <w:pStyle w:val="ListParagraph"/>
-        <w:numPr>
-          <w:ilvl w:val="0"/>
-          <w:numId w:val="4"/>
-        </w:numPr>
-      </w:pPr>
-      <w:r>
-        <w:t>Leaky RELU</w:t>
-      </w:r>
-    </w:p>
-    <w:p>
-      <w:pPr>
-        <w:pStyle w:val="ListParagraph"/>
-        <w:numPr>
-          <w:ilvl w:val="1"/>
-          <w:numId w:val="4"/>
-        </w:numPr>
-      </w:pPr>
-      <w:r>
-        <w:t>Alpha = 0.5</w:t>
-      </w:r>
-    </w:p>
-    <w:p>
-      <w:pPr>
-        <w:rPr>
-          <w:i/>
-        </w:rPr>
-      </w:pPr>
-      <w:r>
-        <w:rPr>
-          <w:i/>
-        </w:rPr>
-        <w:t xml:space="preserve">Fully Connected Layer </w:t>
-      </w:r>
-      <w:r>
-        <w:rPr>
-          <w:i/>
-        </w:rPr>
-        <w:t>3</w:t>
-      </w:r>
-      <w:r>
-        <w:rPr>
-          <w:i/>
-        </w:rPr>
-        <w:t>:</w:t>
-      </w:r>
-    </w:p>
-    <w:p>
-      <w:pPr>
-        <w:pStyle w:val="ListParagraph"/>
-        <w:numPr>
-          <w:ilvl w:val="0"/>
-          <w:numId w:val="4"/>
-        </w:numPr>
-      </w:pPr>
-      <w:r>
-        <w:t>Matrix Multiplication</w:t>
-      </w:r>
-    </w:p>
-    <w:p>
-      <w:pPr>
-        <w:ind w:left="2880"/>
-      </w:pPr>
-      <w:r>
-        <w:rPr>
-          <w:noProof/>
-        </w:rPr>
-        <w:drawing>
-          <wp:inline distT="0" distB="0" distL="0" distR="0" wp14:anchorId="44E740E8" wp14:editId="74C12709">
-            <wp:extent cx="2057400" cy="5786913"/>
-            <wp:effectExtent l="0" t="0" r="0" b="4445"/>
-            <wp:docPr id="10" name="Picture 10" descr="Macintosh HD:Users:anoop:Desktop:LeNet Model Architecture.png"/>
-            <wp:cNvGraphicFramePr>
-              <a:graphicFrameLocks xmlns:a="http://schemas.openxmlformats.org/drawingml/2006/main" noChangeAspect="1"/>
-            </wp:cNvGraphicFramePr>
-            <a:graphic xmlns:a="http://schemas.openxmlformats.org/drawingml/2006/main">
-              <a:graphicData uri="http://schemas.openxmlformats.org/drawingml/2006/picture">
-                <pic:pic xmlns:pic="http://schemas.openxmlformats.org/drawingml/2006/picture">
-                  <pic:nvPicPr>
-                    <pic:cNvPr id="0" name="Picture 1" descr="Macintosh HD:Users:anoop:Desktop:LeNet Model Architecture.png"/>
-                    <pic:cNvPicPr>
-                      <a:picLocks noChangeAspect="1" noChangeArrowheads="1"/>
-                    </pic:cNvPicPr>
-                  </pic:nvPicPr>
-                  <pic:blipFill>
-                    <a:blip r:embed="rId6">
-                      <a:extLst>
-                        <a:ext uri="{28A0092B-C50C-407E-A947-70E740481C1C}">
-                          <a14:useLocalDpi xmlns:a14="http://schemas.microsoft.com/office/drawing/2010/main" val="0"/>
-                        </a:ext>
-                      </a:extLst>
-                    </a:blip>
-                    <a:srcRect/>
-                    <a:stretch>
-                      <a:fillRect/>
-                    </a:stretch>
-                  </pic:blipFill>
-                  <pic:spPr bwMode="auto">
-                    <a:xfrm>
-                      <a:off x="0" y="0"/>
-                      <a:ext cx="2057865" cy="5788221"/>
-                    </a:xfrm>
-                    <a:prstGeom prst="rect">
-                      <a:avLst/>
-                    </a:prstGeom>
-                    <a:noFill/>
-                    <a:ln>
-                      <a:noFill/>
-                    </a:ln>
-                  </pic:spPr>
-                </pic:pic>
-              </a:graphicData>
-            </a:graphic>
-          </wp:inline>
-        </w:drawing>
-      </w:r>
-    </w:p>
-    <w:p>
-      <w:pPr>
-        <w:ind w:left="2880"/>
-      </w:pPr>
-    </w:p>
-    <w:p>
-      <w:pPr>
-        <w:rPr>
-          <w:b/>
-        </w:rPr>
-      </w:pPr>
-    </w:p>
-    <w:p>
-      <w:pPr>
-        <w:rPr>
-          <w:b/>
-        </w:rPr>
-      </w:pPr>
-      <w:r>
-        <w:rPr>
-          <w:b/>
-        </w:rPr>
-        <w:t>Model Training:</w:t>
-      </w:r>
-    </w:p>
-    <w:p/>
-    <w:p>
-      <w:proofErr w:type="spellStart"/>
-      <w:proofErr w:type="gramStart"/>
-      <w:r>
-        <w:t>learning</w:t>
-      </w:r>
-      <w:proofErr w:type="gramEnd"/>
-      <w:r>
-        <w:t>_rate</w:t>
-      </w:r>
-      <w:proofErr w:type="spellEnd"/>
-      <w:r>
-        <w:t xml:space="preserve"> = 0.0005</w:t>
-      </w:r>
-    </w:p>
-    <w:p>
-      <w:proofErr w:type="gramStart"/>
-      <w:r>
-        <w:t>epochs</w:t>
-      </w:r>
-      <w:proofErr w:type="gramEnd"/>
-      <w:r>
-        <w:t xml:space="preserve"> = 100</w:t>
-      </w:r>
-    </w:p>
-    <w:p>
-      <w:proofErr w:type="spellStart"/>
-      <w:proofErr w:type="gramStart"/>
-      <w:r>
-        <w:t>batch</w:t>
-      </w:r>
-      <w:proofErr w:type="gramEnd"/>
-      <w:r>
-        <w:t>_size</w:t>
-      </w:r>
-      <w:proofErr w:type="spellEnd"/>
-      <w:r>
-        <w:t xml:space="preserve"> = 128</w:t>
-      </w:r>
-    </w:p>
-    <w:p>
-      <w:r>
-        <w:t>L2 lambda = 0.0001</w:t>
-      </w:r>
-    </w:p>
-    <w:p/>
-    <w:p>
-      <w:pPr>
-        <w:pStyle w:val="ListParagraph"/>
-        <w:numPr>
-          <w:ilvl w:val="0"/>
-          <w:numId w:val="4"/>
-        </w:numPr>
-      </w:pPr>
-      <w:r>
-        <w:t xml:space="preserve">Used </w:t>
-      </w:r>
-      <w:proofErr w:type="spellStart"/>
-      <w:r>
-        <w:t>softmax</w:t>
-      </w:r>
-      <w:proofErr w:type="spellEnd"/>
-      <w:r>
-        <w:t xml:space="preserve"> as well </w:t>
-      </w:r>
-      <w:proofErr w:type="gramStart"/>
-      <w:r>
-        <w:t>as  L2</w:t>
-      </w:r>
-      <w:proofErr w:type="gramEnd"/>
-      <w:r>
-        <w:t xml:space="preserve"> regularization to determine the loss</w:t>
-      </w:r>
-    </w:p>
-    <w:p>
-      <w:pPr>
-        <w:pStyle w:val="ListParagraph"/>
-        <w:numPr>
-          <w:ilvl w:val="0"/>
-          <w:numId w:val="4"/>
-        </w:numPr>
-      </w:pPr>
-      <w:r>
-        <w:t xml:space="preserve">Used </w:t>
-      </w:r>
-      <w:proofErr w:type="spellStart"/>
-      <w:r>
-        <w:t>AdamOptimizer</w:t>
-      </w:r>
-      <w:proofErr w:type="spellEnd"/>
-      <w:r>
-        <w:t xml:space="preserve"> for minimizing the loss</w:t>
-      </w:r>
-    </w:p>
     <w:p/>
     <w:p>
       <w:pPr>
@@ -883,7 +488,7 @@
           <w:numId w:val="6"/>
         </w:numPr>
       </w:pPr>
-      <w:hyperlink r:id="rId7" w:history="1">
+      <w:hyperlink r:id="rId6" w:history="1">
         <w:r>
           <w:rPr>
             <w:rStyle w:val="Hyperlink"/>
@@ -900,7 +505,7 @@
           <w:numId w:val="6"/>
         </w:numPr>
       </w:pPr>
-      <w:hyperlink r:id="rId8" w:history="1">
+      <w:hyperlink r:id="rId7" w:history="1">
         <w:r>
           <w:rPr>
             <w:rStyle w:val="Hyperlink"/>
@@ -916,8 +521,13 @@
           <w:ilvl w:val="0"/>
           <w:numId w:val="6"/>
         </w:numPr>
-      </w:pPr>
-      <w:hyperlink r:id="rId9" w:history="1">
+        <w:rPr>
+          <w:rStyle w:val="Hyperlink"/>
+          <w:color w:val="auto"/>
+          <w:u w:val="none"/>
+        </w:rPr>
+      </w:pPr>
+      <w:hyperlink r:id="rId8" w:history="1">
         <w:r>
           <w:rPr>
             <w:rStyle w:val="Hyperlink"/>
@@ -929,8 +539,86 @@
     <w:p>
       <w:pPr>
         <w:pStyle w:val="ListParagraph"/>
-      </w:pPr>
-    </w:p>
+        <w:numPr>
+          <w:ilvl w:val="0"/>
+          <w:numId w:val="6"/>
+        </w:numPr>
+      </w:pPr>
+      <w:hyperlink r:id="rId9" w:history="1">
+        <w:r>
+          <w:rPr>
+            <w:rStyle w:val="Hyperlink"/>
+          </w:rPr>
+          <w:t>https://en.wikipedia.org/wiki/Adaptive_histogram_equalization</w:t>
+        </w:r>
+      </w:hyperlink>
+    </w:p>
+    <w:p>
+      <w:pPr>
+        <w:pStyle w:val="ListParagraph"/>
+        <w:numPr>
+          <w:ilvl w:val="0"/>
+          <w:numId w:val="6"/>
+        </w:numPr>
+      </w:pPr>
+      <w:hyperlink r:id="rId10" w:history="1">
+        <w:r>
+          <w:rPr>
+            <w:rStyle w:val="Hyperlink"/>
+          </w:rPr>
+          <w:t>http://docs.opencv.org/3.1.0/d5/daf/tutorial_py_histogram_equalization.html</w:t>
+        </w:r>
+      </w:hyperlink>
+    </w:p>
+    <w:p>
+      <w:pPr>
+        <w:pStyle w:val="ListParagraph"/>
+        <w:numPr>
+          <w:ilvl w:val="0"/>
+          <w:numId w:val="6"/>
+        </w:numPr>
+      </w:pPr>
+      <w:hyperlink r:id="rId11" w:history="1">
+        <w:r>
+          <w:rPr>
+            <w:rStyle w:val="Hyperlink"/>
+          </w:rPr>
+          <w:t>http://navoshta.com/traffic-signs-classification/</w:t>
+        </w:r>
+      </w:hyperlink>
+    </w:p>
+    <w:p>
+      <w:pPr>
+        <w:pStyle w:val="ListParagraph"/>
+        <w:numPr>
+          <w:ilvl w:val="0"/>
+          <w:numId w:val="6"/>
+        </w:numPr>
+      </w:pPr>
+      <w:hyperlink r:id="rId12" w:history="1">
+        <w:r>
+          <w:rPr>
+            <w:rStyle w:val="Hyperlink"/>
+          </w:rPr>
+          <w:t>https://www.quora.com/What-is-the-difference-between-L1-and-L2-regularization</w:t>
+        </w:r>
+      </w:hyperlink>
+    </w:p>
+    <w:p>
+      <w:pPr>
+        <w:pStyle w:val="ListParagraph"/>
+        <w:numPr>
+          <w:ilvl w:val="0"/>
+          <w:numId w:val="6"/>
+        </w:numPr>
+      </w:pPr>
+    </w:p>
+    <w:p>
+      <w:pPr>
+        <w:pStyle w:val="ListParagraph"/>
+      </w:pPr>
+    </w:p>
+    <w:p/>
     <w:sectPr>
       <w:pgSz w:w="12240" w:h="15840"/>
       <w:pgMar w:top="1440" w:right="1800" w:bottom="1440" w:left="1800" w:header="720" w:footer="720" w:gutter="0"/>
@@ -1458,6 +1146,119 @@
     </w:lvl>
   </w:abstractNum>
   <w:abstractNum w:abstractNumId="5">
+    <w:nsid w:val="4C326A1D"/>
+    <w:multiLevelType w:val="hybridMultilevel"/>
+    <w:tmpl w:val="527CD722"/>
+    <w:lvl w:ilvl="0" w:tplc="04090001">
+      <w:start w:val="1"/>
+      <w:numFmt w:val="bullet"/>
+      <w:lvlText w:val=""/>
+      <w:lvlJc w:val="left"/>
+      <w:pPr>
+        <w:ind w:left="720" w:hanging="360"/>
+      </w:pPr>
+      <w:rPr>
+        <w:rFonts w:ascii="Symbol" w:hAnsi="Symbol" w:hint="default"/>
+      </w:rPr>
+    </w:lvl>
+    <w:lvl w:ilvl="1" w:tplc="04090003" w:tentative="1">
+      <w:start w:val="1"/>
+      <w:numFmt w:val="bullet"/>
+      <w:lvlText w:val="o"/>
+      <w:lvlJc w:val="left"/>
+      <w:pPr>
+        <w:ind w:left="1440" w:hanging="360"/>
+      </w:pPr>
+      <w:rPr>
+        <w:rFonts w:ascii="Courier New" w:hAnsi="Courier New" w:hint="default"/>
+      </w:rPr>
+    </w:lvl>
+    <w:lvl w:ilvl="2" w:tplc="04090005" w:tentative="1">
+      <w:start w:val="1"/>
+      <w:numFmt w:val="bullet"/>
+      <w:lvlText w:val=""/>
+      <w:lvlJc w:val="left"/>
+      <w:pPr>
+        <w:ind w:left="2160" w:hanging="360"/>
+      </w:pPr>
+      <w:rPr>
+        <w:rFonts w:ascii="Wingdings" w:hAnsi="Wingdings" w:hint="default"/>
+      </w:rPr>
+    </w:lvl>
+    <w:lvl w:ilvl="3" w:tplc="04090001" w:tentative="1">
+      <w:start w:val="1"/>
+      <w:numFmt w:val="bullet"/>
+      <w:lvlText w:val=""/>
+      <w:lvlJc w:val="left"/>
+      <w:pPr>
+        <w:ind w:left="2880" w:hanging="360"/>
+      </w:pPr>
+      <w:rPr>
+        <w:rFonts w:ascii="Symbol" w:hAnsi="Symbol" w:hint="default"/>
+      </w:rPr>
+    </w:lvl>
+    <w:lvl w:ilvl="4" w:tplc="04090003" w:tentative="1">
+      <w:start w:val="1"/>
+      <w:numFmt w:val="bullet"/>
+      <w:lvlText w:val="o"/>
+      <w:lvlJc w:val="left"/>
+      <w:pPr>
+        <w:ind w:left="3600" w:hanging="360"/>
+      </w:pPr>
+      <w:rPr>
+        <w:rFonts w:ascii="Courier New" w:hAnsi="Courier New" w:hint="default"/>
+      </w:rPr>
+    </w:lvl>
+    <w:lvl w:ilvl="5" w:tplc="04090005" w:tentative="1">
+      <w:start w:val="1"/>
+      <w:numFmt w:val="bullet"/>
+      <w:lvlText w:val=""/>
+      <w:lvlJc w:val="left"/>
+      <w:pPr>
+        <w:ind w:left="4320" w:hanging="360"/>
+      </w:pPr>
+      <w:rPr>
+        <w:rFonts w:ascii="Wingdings" w:hAnsi="Wingdings" w:hint="default"/>
+      </w:rPr>
+    </w:lvl>
+    <w:lvl w:ilvl="6" w:tplc="04090001" w:tentative="1">
+      <w:start w:val="1"/>
+      <w:numFmt w:val="bullet"/>
+      <w:lvlText w:val=""/>
+      <w:lvlJc w:val="left"/>
+      <w:pPr>
+        <w:ind w:left="5040" w:hanging="360"/>
+      </w:pPr>
+      <w:rPr>
+        <w:rFonts w:ascii="Symbol" w:hAnsi="Symbol" w:hint="default"/>
+      </w:rPr>
+    </w:lvl>
+    <w:lvl w:ilvl="7" w:tplc="04090003" w:tentative="1">
+      <w:start w:val="1"/>
+      <w:numFmt w:val="bullet"/>
+      <w:lvlText w:val="o"/>
+      <w:lvlJc w:val="left"/>
+      <w:pPr>
+        <w:ind w:left="5760" w:hanging="360"/>
+      </w:pPr>
+      <w:rPr>
+        <w:rFonts w:ascii="Courier New" w:hAnsi="Courier New" w:hint="default"/>
+      </w:rPr>
+    </w:lvl>
+    <w:lvl w:ilvl="8" w:tplc="04090005" w:tentative="1">
+      <w:start w:val="1"/>
+      <w:numFmt w:val="bullet"/>
+      <w:lvlText w:val=""/>
+      <w:lvlJc w:val="left"/>
+      <w:pPr>
+        <w:ind w:left="6480" w:hanging="360"/>
+      </w:pPr>
+      <w:rPr>
+        <w:rFonts w:ascii="Wingdings" w:hAnsi="Wingdings" w:hint="default"/>
+      </w:rPr>
+    </w:lvl>
+  </w:abstractNum>
+  <w:abstractNum w:abstractNumId="6">
     <w:nsid w:val="4E1B1C6E"/>
     <w:multiLevelType w:val="hybridMultilevel"/>
     <w:tmpl w:val="45265534"/>
@@ -1580,13 +1381,16 @@
     <w:abstractNumId w:val="1"/>
   </w:num>
   <w:num w:numId="4">
-    <w:abstractNumId w:val="5"/>
+    <w:abstractNumId w:val="6"/>
   </w:num>
   <w:num w:numId="5">
     <w:abstractNumId w:val="2"/>
   </w:num>
   <w:num w:numId="6">
     <w:abstractNumId w:val="4"/>
+  </w:num>
+  <w:num w:numId="7">
+    <w:abstractNumId w:val="5"/>
   </w:num>
 </w:numbering>
 </file>

</xml_diff>

<commit_message>
Improved the performance of network.
</commit_message>
<xml_diff>
--- a/Traffic Sign Classification Project.docx
+++ b/Traffic Sign Classification Project.docx
@@ -96,10 +96,40 @@
         </w:numPr>
       </w:pPr>
       <w:r>
-        <w:t>Rotate</w:t>
-      </w:r>
-      <w:r>
-        <w:t>: rotate an image with a random angle between (-45, 45)</w:t>
+        <w:t xml:space="preserve">Horizontal Flip: </w:t>
+      </w:r>
+      <w:r>
+        <w:t xml:space="preserve">flip the image horizontally for some </w:t>
+      </w:r>
+      <w:r>
+        <w:t xml:space="preserve">image </w:t>
+      </w:r>
+      <w:r>
+        <w:t>class</w:t>
+      </w:r>
+      <w:r>
+        <w:t>es</w:t>
+      </w:r>
+      <w:r>
+        <w:t xml:space="preserve"> </w:t>
+      </w:r>
+      <w:r>
+        <w:t xml:space="preserve">and skip it for </w:t>
+      </w:r>
+      <w:r>
+        <w:t>others,</w:t>
+      </w:r>
+      <w:r>
+        <w:t xml:space="preserve"> as a</w:t>
+      </w:r>
+      <w:r>
+        <w:t xml:space="preserve"> flipped </w:t>
+      </w:r>
+      <w:r>
+        <w:t xml:space="preserve">version </w:t>
+      </w:r>
+      <w:r>
+        <w:t>will fall into other class</w:t>
       </w:r>
     </w:p>
     <w:p>
@@ -111,10 +141,10 @@
         </w:numPr>
       </w:pPr>
       <w:r>
-        <w:t>Translate</w:t>
-      </w:r>
-      <w:r>
-        <w:t>: translate the image along X &amp; Y axes by an offset in the range (0, IMAGE_SIZE/2)</w:t>
+        <w:t>Rotate</w:t>
+      </w:r>
+      <w:r>
+        <w:t>: rotate an image with a random angle between (-45, 45)</w:t>
       </w:r>
     </w:p>
     <w:p>
@@ -126,6 +156,21 @@
         </w:numPr>
       </w:pPr>
       <w:r>
+        <w:t>Translate</w:t>
+      </w:r>
+      <w:r>
+        <w:t>: translate the image along X &amp; Y axes by an offset in the range (0, IMAGE_SIZE/2)</w:t>
+      </w:r>
+    </w:p>
+    <w:p>
+      <w:pPr>
+        <w:pStyle w:val="ListParagraph"/>
+        <w:numPr>
+          <w:ilvl w:val="0"/>
+          <w:numId w:val="1"/>
+        </w:numPr>
+      </w:pPr>
+      <w:r>
         <w:t>CLAHE equalization</w:t>
       </w:r>
     </w:p>
@@ -242,6 +287,20 @@
       <w:r>
         <w:t>My model architecture uses 4 convolutional layers for feature extraction followed by 3 fully connected layers for classification.</w:t>
       </w:r>
+      <w:r>
+        <w:t xml:space="preserve"> </w:t>
+      </w:r>
+      <w:bookmarkStart w:id="0" w:name="_GoBack"/>
+      <w:bookmarkEnd w:id="0"/>
+      <w:r>
+        <w:t>Features from all 4 convolutional layers have</w:t>
+      </w:r>
+      <w:r>
+        <w:t xml:space="preserve"> been used </w:t>
+      </w:r>
+      <w:r>
+        <w:t>for classification purposes.</w:t>
+      </w:r>
     </w:p>
     <w:p/>
     <w:p>
@@ -254,6 +313,52 @@
         <w:rPr>
           <w:b/>
         </w:rPr>
+        <w:t>ELU:</w:t>
+      </w:r>
+    </w:p>
+    <w:p>
+      <w:r>
+        <w:t xml:space="preserve">For activation, I used </w:t>
+      </w:r>
+      <w:r>
+        <w:t>Exponential Linear Unit (</w:t>
+      </w:r>
+      <w:r>
+        <w:t>ELU</w:t>
+      </w:r>
+      <w:r>
+        <w:t>)</w:t>
+      </w:r>
+      <w:r>
+        <w:t xml:space="preserve"> as it seemed to </w:t>
+      </w:r>
+      <w:r>
+        <w:t xml:space="preserve">perform better than different variants of RELU. ELU avoids the issue of vanishing gradient and also </w:t>
+      </w:r>
+      <w:r>
+        <w:t>enables in improved</w:t>
+      </w:r>
+      <w:r>
+        <w:t xml:space="preserve"> accuracy as well as </w:t>
+      </w:r>
+      <w:r>
+        <w:t>faster</w:t>
+      </w:r>
+      <w:r>
+        <w:t xml:space="preserve"> convergence.</w:t>
+      </w:r>
+    </w:p>
+    <w:p/>
+    <w:p>
+      <w:pPr>
+        <w:rPr>
+          <w:b/>
+        </w:rPr>
+      </w:pPr>
+      <w:r>
+        <w:rPr>
+          <w:b/>
+        </w:rPr>
         <w:t>Dropout:</w:t>
       </w:r>
     </w:p>
@@ -309,6 +414,7 @@
         <w:rPr>
           <w:b/>
         </w:rPr>
+        <w:lastRenderedPageBreak/>
         <w:t>L2 Regularization:</w:t>
       </w:r>
     </w:p>
@@ -326,13 +432,7 @@
         <w:t xml:space="preserve"> </w:t>
       </w:r>
       <w:r>
-        <w:t xml:space="preserve">For applying this regularization, I used convolutional layers’ as well as fully connected layers’ </w:t>
-      </w:r>
-      <w:r>
-        <w:t>weights</w:t>
-      </w:r>
-      <w:r>
-        <w:t>.</w:t>
+        <w:t>For applying this regularization, I used convolutional layers’ as well as fully connected layers’ weights.</w:t>
       </w:r>
     </w:p>
     <w:p/>
@@ -349,20 +449,13 @@
         <w:rPr>
           <w:b/>
         </w:rPr>
-        <w:lastRenderedPageBreak/>
         <w:t>Softmax Cross Entropy</w:t>
       </w:r>
       <w:r>
         <w:rPr>
           <w:b/>
         </w:rPr>
-        <w:t xml:space="preserve"> &amp; </w:t>
-      </w:r>
-      <w:r>
-        <w:rPr>
-          <w:b/>
-        </w:rPr>
-        <w:t>Adam</w:t>
+        <w:t xml:space="preserve"> &amp; Adam</w:t>
       </w:r>
       <w:r>
         <w:rPr>
@@ -454,12 +547,7 @@
     </w:p>
     <w:p>
       <w:r>
-        <w:t>B</w:t>
-      </w:r>
-      <w:bookmarkStart w:id="0" w:name="_GoBack"/>
-      <w:bookmarkEnd w:id="0"/>
-      <w:r>
-        <w:t>atch size</w:t>
+        <w:t>Batch size</w:t>
       </w:r>
       <w:r>
         <w:t xml:space="preserve"> = 128</w:t>
@@ -607,10 +695,6 @@
     <w:p>
       <w:pPr>
         <w:pStyle w:val="ListParagraph"/>
-        <w:numPr>
-          <w:ilvl w:val="0"/>
-          <w:numId w:val="6"/>
-        </w:numPr>
       </w:pPr>
     </w:p>
     <w:p>

</xml_diff>

<commit_message>
IMproved the performance of model to 94%.
</commit_message>
<xml_diff>
--- a/Traffic Sign Classification Project.docx
+++ b/Traffic Sign Classification Project.docx
@@ -159,7 +159,13 @@
         <w:t>Translate</w:t>
       </w:r>
       <w:r>
-        <w:t>: translate the image along X &amp; Y axes by an offset in the range (0, IMAGE_SIZE/2)</w:t>
+        <w:t>: translate the image along X &amp; Y axes by an offs</w:t>
+      </w:r>
+      <w:r>
+        <w:t>et in the range (0, IMAGE_SIZE/3</w:t>
+      </w:r>
+      <w:r>
+        <w:t>)</w:t>
       </w:r>
     </w:p>
     <w:p>
@@ -290,270 +296,305 @@
       <w:r>
         <w:t xml:space="preserve"> </w:t>
       </w:r>
+      <w:r>
+        <w:t>Features from all 4 convolutional layers have</w:t>
+      </w:r>
+      <w:r>
+        <w:t xml:space="preserve"> been used </w:t>
+      </w:r>
+      <w:r>
+        <w:t>for classification purposes.</w:t>
+      </w:r>
+    </w:p>
+    <w:p/>
+    <w:p>
+      <w:pPr>
+        <w:rPr>
+          <w:b/>
+        </w:rPr>
+      </w:pPr>
+      <w:r>
+        <w:rPr>
+          <w:b/>
+        </w:rPr>
+        <w:t>ELU:</w:t>
+      </w:r>
+    </w:p>
+    <w:p>
+      <w:r>
+        <w:t xml:space="preserve">For activation, I used </w:t>
+      </w:r>
+      <w:r>
+        <w:t>Exponential Linear Unit (</w:t>
+      </w:r>
+      <w:r>
+        <w:t>ELU</w:t>
+      </w:r>
+      <w:r>
+        <w:t>)</w:t>
+      </w:r>
+      <w:r>
+        <w:t xml:space="preserve"> as it seemed to </w:t>
+      </w:r>
+      <w:r>
+        <w:t xml:space="preserve">perform better than different variants of RELU. ELU avoids the issue of vanishing gradient and also </w:t>
+      </w:r>
+      <w:r>
+        <w:t>enables in improved</w:t>
+      </w:r>
+      <w:r>
+        <w:t xml:space="preserve"> accuracy as well as </w:t>
+      </w:r>
+      <w:r>
+        <w:t>faster</w:t>
+      </w:r>
+      <w:r>
+        <w:t xml:space="preserve"> convergence.</w:t>
+      </w:r>
+    </w:p>
+    <w:p/>
+    <w:p>
+      <w:pPr>
+        <w:rPr>
+          <w:b/>
+        </w:rPr>
+      </w:pPr>
+      <w:r>
+        <w:rPr>
+          <w:b/>
+        </w:rPr>
+        <w:t>Dropout:</w:t>
+      </w:r>
+    </w:p>
+    <w:p>
+      <w:r>
+        <w:t xml:space="preserve">I have employed Dropout with a probability of 0.5 </w:t>
+      </w:r>
+      <w:r>
+        <w:t>to avoid over-fitting</w:t>
+      </w:r>
+      <w:r>
+        <w:t>. Dropout mechanism helps in making the model more generalized by</w:t>
+      </w:r>
+      <w:r>
+        <w:t xml:space="preserve"> dropping the links between layers randomly. In effect, it’s like training </w:t>
+      </w:r>
+      <w:r>
+        <w:t xml:space="preserve">over </w:t>
+      </w:r>
+      <w:r>
+        <w:t xml:space="preserve">an </w:t>
+      </w:r>
+      <w:r>
+        <w:t>ensemble of networks</w:t>
+      </w:r>
+      <w:r>
+        <w:t>,</w:t>
+      </w:r>
+      <w:r>
+        <w:t xml:space="preserve"> </w:t>
+      </w:r>
+      <w:r>
+        <w:t>for</w:t>
+      </w:r>
+      <w:r>
+        <w:t xml:space="preserve"> </w:t>
+      </w:r>
+      <w:r>
+        <w:t xml:space="preserve">each </w:t>
+      </w:r>
+      <w:r>
+        <w:t>iteration and averaging out the results.</w:t>
+      </w:r>
+    </w:p>
+    <w:p/>
+    <w:p>
+      <w:pPr>
+        <w:rPr>
+          <w:b/>
+        </w:rPr>
+      </w:pPr>
+      <w:r>
+        <w:rPr>
+          <w:b/>
+        </w:rPr>
+        <w:lastRenderedPageBreak/>
+        <w:t>L2 Regularization:</w:t>
+      </w:r>
+    </w:p>
+    <w:p>
+      <w:r>
+        <w:t>I have also employed L2 regularization with a lambda of 0.0001</w:t>
+      </w:r>
+      <w:r>
+        <w:t>, to avoid over-fitting</w:t>
+      </w:r>
+      <w:r>
+        <w:t>.</w:t>
+      </w:r>
+      <w:r>
+        <w:t xml:space="preserve"> </w:t>
+      </w:r>
+      <w:r>
+        <w:t>For applying this regularization, I used convolutional layers’ as well as fully connected layers’ weights.</w:t>
+      </w:r>
+    </w:p>
+    <w:p/>
+    <w:p>
+      <w:pPr>
+        <w:rPr>
+          <w:b/>
+        </w:rPr>
+      </w:pPr>
+      <w:r>
+        <w:rPr>
+          <w:b/>
+        </w:rPr>
+        <w:t>Softmax Cross Entropy</w:t>
+      </w:r>
+      <w:r>
+        <w:rPr>
+          <w:b/>
+        </w:rPr>
+        <w:t xml:space="preserve"> &amp; Adam</w:t>
+      </w:r>
+      <w:r>
+        <w:rPr>
+          <w:b/>
+        </w:rPr>
+        <w:t xml:space="preserve"> </w:t>
+      </w:r>
+      <w:r>
+        <w:rPr>
+          <w:b/>
+        </w:rPr>
+        <w:t>Optimizer</w:t>
+      </w:r>
+      <w:r>
+        <w:rPr>
+          <w:b/>
+        </w:rPr>
+        <w:t>:</w:t>
+      </w:r>
+    </w:p>
+    <w:p>
+      <w:r>
+        <w:t>I have</w:t>
+      </w:r>
+      <w:r>
+        <w:t xml:space="preserve"> used softmax cross entropy </w:t>
+      </w:r>
+      <w:r>
+        <w:t>and L2 regularization to compute the cost function which needs to be minimized using Adam</w:t>
+      </w:r>
+      <w:r>
+        <w:t xml:space="preserve"> </w:t>
+      </w:r>
+      <w:r>
+        <w:t>Optimizer.</w:t>
+      </w:r>
+      <w:r>
+        <w:t xml:space="preserve"> I ha</w:t>
+      </w:r>
+      <w:r>
+        <w:t xml:space="preserve">ve used a learning rate of </w:t>
+      </w:r>
+      <w:r>
+        <w:t>0.0005,</w:t>
+      </w:r>
+      <w:r>
+        <w:t xml:space="preserve"> as this seems to be optimal between accuracy and speed of convergence.</w:t>
+      </w:r>
+    </w:p>
+    <w:p>
+      <w:pPr>
+        <w:rPr>
+          <w:b/>
+        </w:rPr>
+      </w:pPr>
+    </w:p>
+    <w:p>
+      <w:pPr>
+        <w:rPr>
+          <w:b/>
+        </w:rPr>
+      </w:pPr>
+      <w:r>
+        <w:rPr>
+          <w:b/>
+        </w:rPr>
+        <w:t>Model Training</w:t>
+      </w:r>
+      <w:r>
+        <w:rPr>
+          <w:b/>
+        </w:rPr>
+        <w:t xml:space="preserve"> Parameters</w:t>
+      </w:r>
+      <w:r>
+        <w:rPr>
+          <w:b/>
+        </w:rPr>
+        <w:t>:</w:t>
+      </w:r>
+    </w:p>
+    <w:p>
+      <w:r>
+        <w:t>Epochs</w:t>
+      </w:r>
+      <w:r>
+        <w:t xml:space="preserve"> = 2</w:t>
+      </w:r>
+      <w:r>
+        <w:t>00</w:t>
+      </w:r>
+    </w:p>
+    <w:p>
+      <w:r>
+        <w:t>Batch size</w:t>
+      </w:r>
+      <w:r>
+        <w:t xml:space="preserve"> = 128</w:t>
+      </w:r>
+    </w:p>
+    <w:p/>
+    <w:p>
+      <w:pPr>
+        <w:rPr>
+          <w:b/>
+        </w:rPr>
+      </w:pPr>
+      <w:r>
+        <w:rPr>
+          <w:b/>
+        </w:rPr>
+        <w:t>Metrics:</w:t>
+      </w:r>
+    </w:p>
+    <w:p>
+      <w:r>
+        <w:t xml:space="preserve">Training accuracy: </w:t>
+      </w:r>
+      <w:r>
+        <w:t>~</w:t>
+      </w:r>
+      <w:r>
+        <w:t>94</w:t>
+      </w:r>
+      <w:r>
+        <w:t>%</w:t>
+      </w:r>
+    </w:p>
+    <w:p>
+      <w:r>
+        <w:t>Test accuracy: ~92</w:t>
+      </w:r>
       <w:bookmarkStart w:id="0" w:name="_GoBack"/>
       <w:bookmarkEnd w:id="0"/>
       <w:r>
-        <w:t>Features from all 4 convolutional layers have</w:t>
-      </w:r>
-      <w:r>
-        <w:t xml:space="preserve"> been used </w:t>
-      </w:r>
-      <w:r>
-        <w:t>for classification purposes.</w:t>
-      </w:r>
-    </w:p>
-    <w:p/>
-    <w:p>
-      <w:pPr>
-        <w:rPr>
-          <w:b/>
-        </w:rPr>
-      </w:pPr>
-      <w:r>
-        <w:rPr>
-          <w:b/>
-        </w:rPr>
-        <w:t>ELU:</w:t>
-      </w:r>
-    </w:p>
-    <w:p>
-      <w:r>
-        <w:t xml:space="preserve">For activation, I used </w:t>
-      </w:r>
-      <w:r>
-        <w:t>Exponential Linear Unit (</w:t>
-      </w:r>
-      <w:r>
-        <w:t>ELU</w:t>
-      </w:r>
-      <w:r>
-        <w:t>)</w:t>
-      </w:r>
-      <w:r>
-        <w:t xml:space="preserve"> as it seemed to </w:t>
-      </w:r>
-      <w:r>
-        <w:t xml:space="preserve">perform better than different variants of RELU. ELU avoids the issue of vanishing gradient and also </w:t>
-      </w:r>
-      <w:r>
-        <w:t>enables in improved</w:t>
-      </w:r>
-      <w:r>
-        <w:t xml:space="preserve"> accuracy as well as </w:t>
-      </w:r>
-      <w:r>
-        <w:t>faster</w:t>
-      </w:r>
-      <w:r>
-        <w:t xml:space="preserve"> convergence.</w:t>
-      </w:r>
-    </w:p>
-    <w:p/>
-    <w:p>
-      <w:pPr>
-        <w:rPr>
-          <w:b/>
-        </w:rPr>
-      </w:pPr>
-      <w:r>
-        <w:rPr>
-          <w:b/>
-        </w:rPr>
-        <w:t>Dropout:</w:t>
-      </w:r>
-    </w:p>
-    <w:p>
-      <w:r>
-        <w:t xml:space="preserve">I have employed Dropout with a probability of 0.5 </w:t>
-      </w:r>
-      <w:r>
-        <w:t>to avoid over-fitting</w:t>
-      </w:r>
-      <w:r>
-        <w:t>. Dropout mechanism helps in making the model more generalized by</w:t>
-      </w:r>
-      <w:r>
-        <w:t xml:space="preserve"> dropping the links between layers randomly. In effect, it’s like training </w:t>
-      </w:r>
-      <w:r>
-        <w:t xml:space="preserve">over </w:t>
-      </w:r>
-      <w:r>
-        <w:t xml:space="preserve">an </w:t>
-      </w:r>
-      <w:r>
-        <w:t>ensemble of networks</w:t>
-      </w:r>
-      <w:r>
-        <w:t>,</w:t>
-      </w:r>
-      <w:r>
-        <w:t xml:space="preserve"> </w:t>
-      </w:r>
-      <w:r>
-        <w:t>for</w:t>
-      </w:r>
-      <w:r>
-        <w:t xml:space="preserve"> </w:t>
-      </w:r>
-      <w:r>
-        <w:t xml:space="preserve">each </w:t>
-      </w:r>
-      <w:r>
-        <w:t>iteration and averaging out the results.</w:t>
-      </w:r>
-    </w:p>
-    <w:p/>
-    <w:p>
-      <w:pPr>
-        <w:rPr>
-          <w:b/>
-        </w:rPr>
-      </w:pPr>
-      <w:r>
-        <w:rPr>
-          <w:b/>
-        </w:rPr>
-        <w:lastRenderedPageBreak/>
-        <w:t>L2 Regularization:</w:t>
-      </w:r>
-    </w:p>
-    <w:p>
-      <w:r>
-        <w:t>I have also employed L2 regularization with a lambda of 0.0001</w:t>
-      </w:r>
-      <w:r>
-        <w:t>, to avoid over-fitting</w:t>
-      </w:r>
-      <w:r>
-        <w:t>.</w:t>
-      </w:r>
-      <w:r>
-        <w:t xml:space="preserve"> </w:t>
-      </w:r>
-      <w:r>
-        <w:t>For applying this regularization, I used convolutional layers’ as well as fully connected layers’ weights.</w:t>
-      </w:r>
-    </w:p>
-    <w:p/>
-    <w:p/>
-    <w:p/>
-    <w:p/>
-    <w:p>
-      <w:pPr>
-        <w:rPr>
-          <w:b/>
-        </w:rPr>
-      </w:pPr>
-      <w:r>
-        <w:rPr>
-          <w:b/>
-        </w:rPr>
-        <w:t>Softmax Cross Entropy</w:t>
-      </w:r>
-      <w:r>
-        <w:rPr>
-          <w:b/>
-        </w:rPr>
-        <w:t xml:space="preserve"> &amp; Adam</w:t>
-      </w:r>
-      <w:r>
-        <w:rPr>
-          <w:b/>
-        </w:rPr>
-        <w:t xml:space="preserve"> </w:t>
-      </w:r>
-      <w:r>
-        <w:rPr>
-          <w:b/>
-        </w:rPr>
-        <w:t>Optimizer</w:t>
-      </w:r>
-      <w:r>
-        <w:rPr>
-          <w:b/>
-        </w:rPr>
-        <w:t>:</w:t>
-      </w:r>
-    </w:p>
-    <w:p>
-      <w:r>
-        <w:t>I have</w:t>
-      </w:r>
-      <w:r>
-        <w:t xml:space="preserve"> used softmax cross entropy </w:t>
-      </w:r>
-      <w:r>
-        <w:t>and L2 regularization to compute the cost function which needs to be minimized using Adam</w:t>
-      </w:r>
-      <w:r>
-        <w:t xml:space="preserve"> </w:t>
-      </w:r>
-      <w:r>
-        <w:t>Optimizer.</w:t>
-      </w:r>
-      <w:r>
-        <w:t xml:space="preserve"> I ha</w:t>
-      </w:r>
-      <w:r>
-        <w:t xml:space="preserve">ve used a learning rate of </w:t>
-      </w:r>
-      <w:r>
-        <w:t>0.0005,</w:t>
-      </w:r>
-      <w:r>
-        <w:t xml:space="preserve"> as this seems to be optimal between accuracy and speed of convergence.</w:t>
-      </w:r>
-    </w:p>
-    <w:p>
-      <w:pPr>
-        <w:rPr>
-          <w:b/>
-        </w:rPr>
-      </w:pPr>
-    </w:p>
-    <w:p>
-      <w:pPr>
-        <w:rPr>
-          <w:b/>
-        </w:rPr>
-      </w:pPr>
-      <w:r>
-        <w:rPr>
-          <w:b/>
-        </w:rPr>
-        <w:t>Model Training</w:t>
-      </w:r>
-      <w:r>
-        <w:rPr>
-          <w:b/>
-        </w:rPr>
-        <w:t xml:space="preserve"> Parameters</w:t>
-      </w:r>
-      <w:r>
-        <w:rPr>
-          <w:b/>
-        </w:rPr>
-        <w:t>:</w:t>
-      </w:r>
-    </w:p>
-    <w:p>
-      <w:r>
-        <w:t>Epochs</w:t>
-      </w:r>
-      <w:r>
-        <w:t xml:space="preserve"> = 100</w:t>
-      </w:r>
-    </w:p>
-    <w:p>
-      <w:r>
-        <w:t>Batch size</w:t>
-      </w:r>
-      <w:r>
-        <w:t xml:space="preserve"> = 128</w:t>
-      </w:r>
-    </w:p>
-    <w:p/>
+        <w:t>%</w:t>
+      </w:r>
+    </w:p>
     <w:p/>
     <w:p>
       <w:pPr>
@@ -682,6 +723,11 @@
           <w:ilvl w:val="0"/>
           <w:numId w:val="6"/>
         </w:numPr>
+        <w:rPr>
+          <w:rStyle w:val="Hyperlink"/>
+          <w:color w:val="auto"/>
+          <w:u w:val="none"/>
+        </w:rPr>
       </w:pPr>
       <w:hyperlink r:id="rId12" w:history="1">
         <w:r>
@@ -692,6 +738,59 @@
         </w:r>
       </w:hyperlink>
     </w:p>
+    <w:p>
+      <w:pPr>
+        <w:pStyle w:val="ListParagraph"/>
+        <w:numPr>
+          <w:ilvl w:val="0"/>
+          <w:numId w:val="6"/>
+        </w:numPr>
+      </w:pPr>
+      <w:hyperlink r:id="rId13" w:history="1">
+        <w:r>
+          <w:rPr>
+            <w:rStyle w:val="Hyperlink"/>
+          </w:rPr>
+          <w:t>http://image-net.org/challenges/posters/JKU_EN_RGB_Schwarz_poster.pdf</w:t>
+        </w:r>
+      </w:hyperlink>
+    </w:p>
+    <w:p>
+      <w:pPr>
+        <w:pStyle w:val="ListParagraph"/>
+        <w:numPr>
+          <w:ilvl w:val="0"/>
+          <w:numId w:val="6"/>
+        </w:numPr>
+      </w:pPr>
+      <w:hyperlink r:id="rId14" w:history="1">
+        <w:r>
+          <w:rPr>
+            <w:rStyle w:val="Hyperlink"/>
+          </w:rPr>
+          <w:t>http://www.picalike.com/blog/2015/11/28/relu-was-yesterday-tomorrow-comes-elu/</w:t>
+        </w:r>
+      </w:hyperlink>
+    </w:p>
+    <w:p>
+      <w:pPr>
+        <w:pStyle w:val="ListParagraph"/>
+        <w:numPr>
+          <w:ilvl w:val="0"/>
+          <w:numId w:val="6"/>
+        </w:numPr>
+      </w:pPr>
+      <w:hyperlink r:id="rId15" w:history="1">
+        <w:r>
+          <w:rPr>
+            <w:rStyle w:val="Hyperlink"/>
+          </w:rPr>
+          <w:t>https://www.quora.com/How-does-ELU-activation-function-help-convergence-and-whats-its-advantages-over-ReLU-or-sigmoid-or-tanh-function</w:t>
+        </w:r>
+      </w:hyperlink>
+    </w:p>
+    <w:p/>
+    <w:p/>
     <w:p>
       <w:pPr>
         <w:pStyle w:val="ListParagraph"/>
@@ -718,7 +817,7 @@
   <w:abstractNum w:abstractNumId="0">
     <w:nsid w:val="00A4477D"/>
     <w:multiLevelType w:val="hybridMultilevel"/>
-    <w:tmpl w:val="805CB8CA"/>
+    <w:tmpl w:val="A2BEF4EE"/>
     <w:lvl w:ilvl="0" w:tplc="04090001">
       <w:start w:val="1"/>
       <w:numFmt w:val="bullet"/>

</xml_diff>

<commit_message>
Added more data visualizations for the training data.
</commit_message>
<xml_diff>
--- a/Traffic Sign Classification Project.docx
+++ b/Traffic Sign Classification Project.docx
@@ -144,7 +144,13 @@
         <w:t>Rotate</w:t>
       </w:r>
       <w:r>
-        <w:t>: rotate an image with a random angle between (-45, 45)</w:t>
+        <w:t xml:space="preserve">: rotate an image </w:t>
+      </w:r>
+      <w:r>
+        <w:t>with a random angle between (-10, 10</w:t>
+      </w:r>
+      <w:r>
+        <w:t>)</w:t>
       </w:r>
     </w:p>
     <w:p>
@@ -162,7 +168,10 @@
         <w:t>: translate the image along X &amp; Y axes by an offs</w:t>
       </w:r>
       <w:r>
-        <w:t>et in the range (0, IMAGE_SIZE/3</w:t>
+        <w:t xml:space="preserve">et in the range (0, </w:t>
+      </w:r>
+      <w:r>
+        <w:t>5</w:t>
       </w:r>
       <w:r>
         <w:t>)</w:t>
@@ -177,7 +186,40 @@
         </w:numPr>
       </w:pPr>
       <w:r>
+        <w:t>Shear</w:t>
+      </w:r>
+      <w:r>
+        <w:t>: shear</w:t>
+      </w:r>
+      <w:r>
+        <w:t>ed</w:t>
+      </w:r>
+      <w:r>
+        <w:t xml:space="preserve"> an image </w:t>
+      </w:r>
+      <w:r>
+        <w:t>with</w:t>
+      </w:r>
+      <w:r>
+        <w:t>in</w:t>
+      </w:r>
+      <w:r>
+        <w:t xml:space="preserve"> a range of (-5, 5)</w:t>
+      </w:r>
+    </w:p>
+    <w:p>
+      <w:pPr>
+        <w:pStyle w:val="ListParagraph"/>
+        <w:numPr>
+          <w:ilvl w:val="0"/>
+          <w:numId w:val="1"/>
+        </w:numPr>
+      </w:pPr>
+      <w:r>
         <w:t>CLAHE equalization</w:t>
+      </w:r>
+      <w:r>
+        <w:t xml:space="preserve">: </w:t>
       </w:r>
     </w:p>
     <w:p/>
@@ -245,6 +287,51 @@
         <w:t xml:space="preserve"> also reduce the noise related to varying colors in the image.</w:t>
       </w:r>
     </w:p>
+    <w:p>
+      <w:pPr>
+        <w:pStyle w:val="ListParagraph"/>
+        <w:numPr>
+          <w:ilvl w:val="0"/>
+          <w:numId w:val="7"/>
+        </w:numPr>
+      </w:pPr>
+      <w:r>
+        <w:rPr>
+          <w:i/>
+        </w:rPr>
+        <w:t>Nor</w:t>
+      </w:r>
+      <w:r>
+        <w:rPr>
+          <w:i/>
+        </w:rPr>
+        <w:t>malization</w:t>
+      </w:r>
+      <w:r>
+        <w:rPr>
+          <w:i/>
+        </w:rPr>
+        <w:t xml:space="preserve">: </w:t>
+      </w:r>
+      <w:r>
+        <w:t>Training</w:t>
+      </w:r>
+      <w:r>
+        <w:t xml:space="preserve"> data set has been normalized to avoid </w:t>
+      </w:r>
+      <w:r>
+        <w:t>high variation</w:t>
+      </w:r>
+      <w:r>
+        <w:t xml:space="preserve"> in </w:t>
+      </w:r>
+      <w:r>
+        <w:t>contrast</w:t>
+      </w:r>
+      <w:r>
+        <w:t>.</w:t>
+      </w:r>
+    </w:p>
     <w:p/>
     <w:p>
       <w:pPr>
@@ -290,309 +377,616 @@
     </w:p>
     <w:p/>
     <w:p>
-      <w:r>
-        <w:t>My model architecture uses 4 convolutional layers for feature extraction followed by 3 fully connected layers for classification.</w:t>
-      </w:r>
-      <w:r>
-        <w:t xml:space="preserve"> </w:t>
-      </w:r>
-      <w:r>
-        <w:t>Features from all 4 convolutional layers have</w:t>
-      </w:r>
-      <w:r>
-        <w:t xml:space="preserve"> been used </w:t>
-      </w:r>
-      <w:r>
-        <w:t>for classification purposes.</w:t>
+      <w:pPr>
+        <w:rPr>
+          <w:i/>
+        </w:rPr>
+      </w:pPr>
+      <w:r>
+        <w:rPr>
+          <w:i/>
+        </w:rPr>
+        <w:t>Original LeNet Model:</w:t>
+      </w:r>
+    </w:p>
+    <w:p>
+      <w:r>
+        <w:rPr>
+          <w:noProof/>
+        </w:rPr>
+        <w:drawing>
+          <wp:inline distT="0" distB="0" distL="0" distR="0" wp14:anchorId="6B265F22" wp14:editId="1C9C24FB">
+            <wp:extent cx="5486400" cy="1951355"/>
+            <wp:effectExtent l="0" t="0" r="0" b="4445"/>
+            <wp:docPr id="1" name="Picture 1" descr="Macintosh HD:Users:anoop:Downloads:ynlecun.png"/>
+            <wp:cNvGraphicFramePr>
+              <a:graphicFrameLocks xmlns:a="http://schemas.openxmlformats.org/drawingml/2006/main" noChangeAspect="1"/>
+            </wp:cNvGraphicFramePr>
+            <a:graphic xmlns:a="http://schemas.openxmlformats.org/drawingml/2006/main">
+              <a:graphicData uri="http://schemas.openxmlformats.org/drawingml/2006/picture">
+                <pic:pic xmlns:pic="http://schemas.openxmlformats.org/drawingml/2006/picture">
+                  <pic:nvPicPr>
+                    <pic:cNvPr id="0" name="Picture 1" descr="Macintosh HD:Users:anoop:Downloads:ynlecun.png"/>
+                    <pic:cNvPicPr>
+                      <a:picLocks noChangeAspect="1" noChangeArrowheads="1"/>
+                    </pic:cNvPicPr>
+                  </pic:nvPicPr>
+                  <pic:blipFill>
+                    <a:blip r:embed="rId6">
+                      <a:extLst>
+                        <a:ext uri="{28A0092B-C50C-407E-A947-70E740481C1C}">
+                          <a14:useLocalDpi xmlns:a14="http://schemas.microsoft.com/office/drawing/2010/main" val="0"/>
+                        </a:ext>
+                      </a:extLst>
+                    </a:blip>
+                    <a:srcRect/>
+                    <a:stretch>
+                      <a:fillRect/>
+                    </a:stretch>
+                  </pic:blipFill>
+                  <pic:spPr bwMode="auto">
+                    <a:xfrm>
+                      <a:off x="0" y="0"/>
+                      <a:ext cx="5486400" cy="1951355"/>
+                    </a:xfrm>
+                    <a:prstGeom prst="rect">
+                      <a:avLst/>
+                    </a:prstGeom>
+                    <a:noFill/>
+                    <a:ln>
+                      <a:noFill/>
+                    </a:ln>
+                  </pic:spPr>
+                </pic:pic>
+              </a:graphicData>
+            </a:graphic>
+          </wp:inline>
+        </w:drawing>
       </w:r>
     </w:p>
     <w:p/>
     <w:p>
-      <w:pPr>
-        <w:rPr>
-          <w:b/>
-        </w:rPr>
-      </w:pPr>
-      <w:r>
-        <w:rPr>
-          <w:b/>
-        </w:rPr>
-        <w:t>ELU:</w:t>
-      </w:r>
-    </w:p>
-    <w:p>
-      <w:r>
-        <w:t xml:space="preserve">For activation, I used </w:t>
-      </w:r>
-      <w:r>
-        <w:t>Exponential Linear Unit (</w:t>
-      </w:r>
-      <w:r>
-        <w:t>ELU</w:t>
-      </w:r>
-      <w:r>
-        <w:t>)</w:t>
-      </w:r>
-      <w:r>
-        <w:t xml:space="preserve"> as it seemed to </w:t>
-      </w:r>
-      <w:r>
-        <w:t xml:space="preserve">perform better than different variants of RELU. ELU avoids the issue of vanishing gradient and also </w:t>
-      </w:r>
-      <w:r>
-        <w:t>enables in improved</w:t>
-      </w:r>
-      <w:r>
-        <w:t xml:space="preserve"> accuracy as well as </w:t>
-      </w:r>
-      <w:r>
-        <w:t>faster</w:t>
-      </w:r>
-      <w:r>
-        <w:t xml:space="preserve"> convergence.</w:t>
-      </w:r>
-    </w:p>
-    <w:p/>
-    <w:p>
-      <w:pPr>
-        <w:rPr>
-          <w:b/>
-        </w:rPr>
-      </w:pPr>
-      <w:r>
-        <w:rPr>
-          <w:b/>
-        </w:rPr>
-        <w:t>Dropout:</w:t>
-      </w:r>
-    </w:p>
-    <w:p>
-      <w:r>
-        <w:t xml:space="preserve">I have employed Dropout with a probability of 0.5 </w:t>
-      </w:r>
-      <w:r>
-        <w:t>to avoid over-fitting</w:t>
-      </w:r>
-      <w:r>
-        <w:t>. Dropout mechanism helps in making the model more generalized by</w:t>
-      </w:r>
-      <w:r>
-        <w:t xml:space="preserve"> dropping the links between layers randomly. In effect, it’s like training </w:t>
-      </w:r>
-      <w:r>
-        <w:t xml:space="preserve">over </w:t>
-      </w:r>
-      <w:r>
-        <w:t xml:space="preserve">an </w:t>
-      </w:r>
-      <w:r>
-        <w:t>ensemble of networks</w:t>
-      </w:r>
-      <w:r>
-        <w:t>,</w:t>
-      </w:r>
-      <w:r>
-        <w:t xml:space="preserve"> </w:t>
-      </w:r>
-      <w:r>
-        <w:t>for</w:t>
-      </w:r>
-      <w:r>
-        <w:t xml:space="preserve"> </w:t>
-      </w:r>
-      <w:r>
-        <w:t xml:space="preserve">each </w:t>
-      </w:r>
-      <w:r>
-        <w:t>iteration and averaging out the results.</w:t>
-      </w:r>
-    </w:p>
-    <w:p/>
-    <w:p>
-      <w:pPr>
-        <w:rPr>
-          <w:b/>
-        </w:rPr>
-      </w:pPr>
-      <w:r>
-        <w:rPr>
-          <w:b/>
-        </w:rPr>
-        <w:lastRenderedPageBreak/>
-        <w:t>L2 Regularization:</w:t>
-      </w:r>
-    </w:p>
-    <w:p>
-      <w:r>
-        <w:t>I have also employed L2 regularization with a lambda of 0.0001</w:t>
-      </w:r>
-      <w:r>
-        <w:t>, to avoid over-fitting</w:t>
-      </w:r>
-      <w:r>
-        <w:t>.</w:t>
-      </w:r>
-      <w:r>
-        <w:t xml:space="preserve"> </w:t>
-      </w:r>
-      <w:r>
-        <w:t>For applying this regularization, I used convolutional layers’ as well as fully connected layers’ weights.</w:t>
-      </w:r>
-    </w:p>
-    <w:p/>
-    <w:p>
-      <w:pPr>
-        <w:rPr>
-          <w:b/>
-        </w:rPr>
-      </w:pPr>
-      <w:r>
-        <w:rPr>
-          <w:b/>
-        </w:rPr>
-        <w:t>Softmax Cross Entropy</w:t>
-      </w:r>
-      <w:r>
-        <w:rPr>
-          <w:b/>
-        </w:rPr>
-        <w:t xml:space="preserve"> &amp; Adam</w:t>
-      </w:r>
-      <w:r>
-        <w:rPr>
-          <w:b/>
-        </w:rPr>
-        <w:t xml:space="preserve"> </w:t>
-      </w:r>
-      <w:r>
-        <w:rPr>
-          <w:b/>
-        </w:rPr>
-        <w:t>Optimizer</w:t>
-      </w:r>
-      <w:r>
-        <w:rPr>
-          <w:b/>
-        </w:rPr>
-        <w:t>:</w:t>
-      </w:r>
-    </w:p>
-    <w:p>
-      <w:r>
-        <w:t>I have</w:t>
-      </w:r>
-      <w:r>
-        <w:t xml:space="preserve"> used softmax cross entropy </w:t>
-      </w:r>
-      <w:r>
-        <w:t>and L2 regularization to compute the cost function which needs to be minimized using Adam</w:t>
-      </w:r>
-      <w:r>
-        <w:t xml:space="preserve"> </w:t>
-      </w:r>
-      <w:r>
-        <w:t>Optimizer.</w:t>
-      </w:r>
-      <w:r>
-        <w:t xml:space="preserve"> I ha</w:t>
-      </w:r>
-      <w:r>
-        <w:t xml:space="preserve">ve used a learning rate of </w:t>
-      </w:r>
-      <w:r>
-        <w:t>0.0005,</w:t>
-      </w:r>
-      <w:r>
-        <w:t xml:space="preserve"> as this seems to be optimal between accuracy and speed of convergence.</w:t>
-      </w:r>
-    </w:p>
-    <w:p>
-      <w:pPr>
-        <w:rPr>
-          <w:b/>
-        </w:rPr>
-      </w:pPr>
-    </w:p>
-    <w:p>
-      <w:pPr>
-        <w:rPr>
-          <w:b/>
-        </w:rPr>
-      </w:pPr>
-      <w:r>
-        <w:rPr>
-          <w:b/>
-        </w:rPr>
-        <w:t>Model Training</w:t>
-      </w:r>
-      <w:r>
-        <w:rPr>
-          <w:b/>
-        </w:rPr>
-        <w:t xml:space="preserve"> Parameters</w:t>
-      </w:r>
-      <w:r>
-        <w:rPr>
-          <w:b/>
-        </w:rPr>
-        <w:t>:</w:t>
-      </w:r>
-    </w:p>
-    <w:p>
-      <w:r>
-        <w:t>Epochs</w:t>
-      </w:r>
-      <w:r>
-        <w:t xml:space="preserve"> = 2</w:t>
-      </w:r>
-      <w:r>
-        <w:t>00</w:t>
-      </w:r>
-    </w:p>
-    <w:p>
-      <w:r>
-        <w:t>Batch size</w:t>
-      </w:r>
-      <w:r>
-        <w:t xml:space="preserve"> = 128</w:t>
-      </w:r>
-    </w:p>
-    <w:p/>
-    <w:p>
-      <w:pPr>
-        <w:rPr>
-          <w:b/>
-        </w:rPr>
-      </w:pPr>
-      <w:r>
-        <w:rPr>
-          <w:b/>
-        </w:rPr>
-        <w:t>Metrics:</w:t>
-      </w:r>
-    </w:p>
-    <w:p>
-      <w:r>
-        <w:t xml:space="preserve">Training accuracy: </w:t>
-      </w:r>
-      <w:r>
-        <w:t>~</w:t>
-      </w:r>
-      <w:r>
-        <w:t>94</w:t>
-      </w:r>
-      <w:r>
-        <w:t>%</w:t>
-      </w:r>
-    </w:p>
-    <w:p>
-      <w:r>
-        <w:t>Test accuracy: ~92</w:t>
+      <w:r>
+        <w:t>My model architecture uses 4 convolutional layers for feature extraction followed by 3 fully connected lay</w:t>
       </w:r>
       <w:bookmarkStart w:id="0" w:name="_GoBack"/>
       <w:bookmarkEnd w:id="0"/>
       <w:r>
+        <w:t>ers for classification.</w:t>
+      </w:r>
+      <w:r>
+        <w:t xml:space="preserve"> </w:t>
+      </w:r>
+      <w:r>
+        <w:t>Features from all 4 convolutional layers have</w:t>
+      </w:r>
+      <w:r>
+        <w:t xml:space="preserve"> been used </w:t>
+      </w:r>
+      <w:r>
+        <w:t>for classification purposes.</w:t>
+      </w:r>
+    </w:p>
+    <w:p/>
+    <w:p>
+      <w:pPr>
+        <w:rPr>
+          <w:b/>
+        </w:rPr>
+      </w:pPr>
+      <w:r>
+        <w:rPr>
+          <w:b/>
+        </w:rPr>
+        <w:t>Weights &amp; Biases:</w:t>
+      </w:r>
+    </w:p>
+    <w:p>
+      <w:r>
+        <w:t xml:space="preserve">For convolution and fully connected layers I have </w:t>
+      </w:r>
+      <w:r>
+        <w:t xml:space="preserve">initialized weights </w:t>
+      </w:r>
+      <w:r>
+        <w:t>u</w:t>
+      </w:r>
+      <w:r>
+        <w:t>sing Gaussian distribution with</w:t>
+      </w:r>
+      <w:r>
+        <w:t xml:space="preserve"> mean </w:t>
+      </w:r>
+      <w:r>
+        <w:t>0 and</w:t>
+      </w:r>
+      <w:r>
+        <w:t xml:space="preserve"> standard deviation</w:t>
+      </w:r>
+      <w:r>
+        <w:t xml:space="preserve"> of 0.1</w:t>
+      </w:r>
+      <w:r>
+        <w:t>.</w:t>
+      </w:r>
+    </w:p>
+    <w:p/>
+    <w:p>
+      <w:pPr>
+        <w:rPr>
+          <w:b/>
+        </w:rPr>
+      </w:pPr>
+      <w:r>
+        <w:rPr>
+          <w:b/>
+        </w:rPr>
+        <w:t>ELU:</w:t>
+      </w:r>
+    </w:p>
+    <w:p>
+      <w:r>
+        <w:t xml:space="preserve">For activation, I used </w:t>
+      </w:r>
+      <w:r>
+        <w:t>Exponential Linear Unit (</w:t>
+      </w:r>
+      <w:r>
+        <w:t>ELU</w:t>
+      </w:r>
+      <w:r>
+        <w:t>)</w:t>
+      </w:r>
+      <w:r>
+        <w:t xml:space="preserve"> as it seemed to </w:t>
+      </w:r>
+      <w:r>
+        <w:t xml:space="preserve">perform better than different variants of RELU. ELU avoids the issue of vanishing gradient and also </w:t>
+      </w:r>
+      <w:r>
+        <w:t>achieves</w:t>
+      </w:r>
+      <w:r>
+        <w:t xml:space="preserve"> improved</w:t>
+      </w:r>
+      <w:r>
+        <w:t xml:space="preserve"> accuracy </w:t>
+      </w:r>
+      <w:r>
+        <w:t>with</w:t>
+      </w:r>
+      <w:r>
+        <w:t xml:space="preserve"> </w:t>
+      </w:r>
+      <w:r>
+        <w:t>faster</w:t>
+      </w:r>
+      <w:r>
+        <w:t xml:space="preserve"> convergence</w:t>
+      </w:r>
+      <w:r>
+        <w:t xml:space="preserve"> to the solution</w:t>
+      </w:r>
+      <w:r>
+        <w:t>.</w:t>
+      </w:r>
+      <w:r>
+        <w:t xml:space="preserve"> One other aspect of ELU is that it </w:t>
+      </w:r>
+      <w:r>
+        <w:t xml:space="preserve">bounds the </w:t>
+      </w:r>
+    </w:p>
+    <w:p>
+      <w:pPr>
+        <w:rPr>
+          <w:b/>
+        </w:rPr>
+      </w:pPr>
+    </w:p>
+    <w:p>
+      <w:pPr>
+        <w:rPr>
+          <w:b/>
+        </w:rPr>
+      </w:pPr>
+      <w:r>
+        <w:rPr>
+          <w:b/>
+        </w:rPr>
+        <w:t>Dropout:</w:t>
+      </w:r>
+    </w:p>
+    <w:p>
+      <w:r>
+        <w:t xml:space="preserve">I have employed Dropout with a probability of 0.5 </w:t>
+      </w:r>
+      <w:r>
+        <w:t>to avoid over-fitting</w:t>
+      </w:r>
+      <w:r>
+        <w:t>. Dropout mechanism helps in making the model more generalized by</w:t>
+      </w:r>
+      <w:r>
+        <w:t xml:space="preserve"> dropping the links between layers randomly. In effect, it’s like training </w:t>
+      </w:r>
+      <w:r>
+        <w:t xml:space="preserve">over </w:t>
+      </w:r>
+      <w:r>
+        <w:t xml:space="preserve">an </w:t>
+      </w:r>
+      <w:r>
+        <w:t>ensemble of networks</w:t>
+      </w:r>
+      <w:r>
+        <w:t>,</w:t>
+      </w:r>
+      <w:r>
+        <w:t xml:space="preserve"> </w:t>
+      </w:r>
+      <w:r>
+        <w:t>for</w:t>
+      </w:r>
+      <w:r>
+        <w:t xml:space="preserve"> </w:t>
+      </w:r>
+      <w:r>
+        <w:t xml:space="preserve">each </w:t>
+      </w:r>
+      <w:r>
+        <w:t>iteration and averaging out the results.</w:t>
+      </w:r>
+    </w:p>
+    <w:p/>
+    <w:p>
+      <w:pPr>
+        <w:rPr>
+          <w:b/>
+        </w:rPr>
+      </w:pPr>
+      <w:r>
+        <w:rPr>
+          <w:b/>
+        </w:rPr>
+        <w:t>L2 Regularization:</w:t>
+      </w:r>
+    </w:p>
+    <w:p>
+      <w:r>
+        <w:t>I have also employed L2 regularization with a lambda of 0.0001</w:t>
+      </w:r>
+      <w:r>
+        <w:t>, to avoid over-fitting</w:t>
+      </w:r>
+      <w:r>
+        <w:t>.</w:t>
+      </w:r>
+      <w:r>
+        <w:t xml:space="preserve"> </w:t>
+      </w:r>
+      <w:r>
+        <w:t>For applying this regularization, I used convolutional layers’ as well as fully connected layers’ weights.</w:t>
+      </w:r>
+    </w:p>
+    <w:p/>
+    <w:p>
+      <w:pPr>
+        <w:rPr>
+          <w:b/>
+        </w:rPr>
+      </w:pPr>
+      <w:r>
+        <w:rPr>
+          <w:b/>
+        </w:rPr>
+        <w:t>Softmax Cross Entropy</w:t>
+      </w:r>
+      <w:r>
+        <w:rPr>
+          <w:b/>
+        </w:rPr>
+        <w:t xml:space="preserve"> &amp; Adam</w:t>
+      </w:r>
+      <w:r>
+        <w:rPr>
+          <w:b/>
+        </w:rPr>
+        <w:t xml:space="preserve"> </w:t>
+      </w:r>
+      <w:r>
+        <w:rPr>
+          <w:b/>
+        </w:rPr>
+        <w:t>Optimizer</w:t>
+      </w:r>
+      <w:r>
+        <w:rPr>
+          <w:b/>
+        </w:rPr>
+        <w:t>:</w:t>
+      </w:r>
+    </w:p>
+    <w:p>
+      <w:r>
+        <w:t>I have</w:t>
+      </w:r>
+      <w:r>
+        <w:t xml:space="preserve"> used softmax cross entropy </w:t>
+      </w:r>
+      <w:r>
+        <w:t>and L2 regularization to compute the cost function</w:t>
+      </w:r>
+      <w:r>
+        <w:t>. Adam Optimizer is used to minimize the cost</w:t>
+      </w:r>
+      <w:r>
+        <w:t>.</w:t>
+      </w:r>
+      <w:r>
+        <w:t xml:space="preserve"> </w:t>
+      </w:r>
+      <w:r>
+        <w:t>I explored different l</w:t>
+      </w:r>
+      <w:r>
+        <w:t>earning rate</w:t>
+      </w:r>
+      <w:r>
+        <w:t xml:space="preserve">s and settled with </w:t>
+      </w:r>
+      <w:r>
+        <w:t>0.0005,</w:t>
+      </w:r>
+      <w:r>
+        <w:t xml:space="preserve"> as this seems to be </w:t>
+      </w:r>
+      <w:r>
+        <w:t>a good trad</w:t>
+      </w:r>
+      <w:r>
+        <w:t>e</w:t>
+      </w:r>
+      <w:r>
+        <w:t>-off</w:t>
+      </w:r>
+      <w:r>
+        <w:t xml:space="preserve"> between accuracy and speed of convergence</w:t>
+      </w:r>
+      <w:r>
+        <w:t>.</w:t>
+      </w:r>
+    </w:p>
+    <w:p>
+      <w:pPr>
+        <w:rPr>
+          <w:b/>
+        </w:rPr>
+      </w:pPr>
+    </w:p>
+    <w:p>
+      <w:pPr>
+        <w:rPr>
+          <w:b/>
+        </w:rPr>
+      </w:pPr>
+      <w:r>
+        <w:rPr>
+          <w:b/>
+        </w:rPr>
+        <w:t>Model Training</w:t>
+      </w:r>
+      <w:r>
+        <w:rPr>
+          <w:b/>
+        </w:rPr>
+        <w:t xml:space="preserve"> Parameters</w:t>
+      </w:r>
+      <w:r>
+        <w:rPr>
+          <w:b/>
+        </w:rPr>
+        <w:t>:</w:t>
+      </w:r>
+    </w:p>
+    <w:p>
+      <w:r>
+        <w:t>Epochs</w:t>
+      </w:r>
+      <w:r>
+        <w:t xml:space="preserve"> = 2</w:t>
+      </w:r>
+      <w:r>
+        <w:t>00</w:t>
+      </w:r>
+    </w:p>
+    <w:p>
+      <w:r>
+        <w:t>Batch size</w:t>
+      </w:r>
+      <w:r>
+        <w:t xml:space="preserve"> = 128</w:t>
+      </w:r>
+    </w:p>
+    <w:p/>
+    <w:p>
+      <w:r>
+        <w:t xml:space="preserve">I have chosen the above parameters, as they seem to be reasonable trade-off between speed of training and my MacBook-Pro’s </w:t>
+      </w:r>
+      <w:r>
+        <w:t xml:space="preserve">‘GeForce GT 750 M’ </w:t>
+      </w:r>
+      <w:r>
+        <w:t>GPU</w:t>
+      </w:r>
+      <w:r>
+        <w:t xml:space="preserve"> with 2GB memory. It took around ~6 hours to train the model with the above parameters.</w:t>
+      </w:r>
+      <w:r>
+        <w:t xml:space="preserve"> Increasing the # of epochs might improve the training accuracy, which I will explore in the future and also use ‘Early-Stopping’ mechanism (end the training, if model is no longer able to learn anything new).</w:t>
+      </w:r>
+    </w:p>
+    <w:p/>
+    <w:p>
+      <w:pPr>
+        <w:rPr>
+          <w:b/>
+        </w:rPr>
+      </w:pPr>
+      <w:r>
+        <w:rPr>
+          <w:b/>
+        </w:rPr>
+        <w:t>Metrics:</w:t>
+      </w:r>
+    </w:p>
+    <w:p>
+      <w:r>
+        <w:t xml:space="preserve">Training accuracy: </w:t>
+      </w:r>
+      <w:r>
+        <w:t>~</w:t>
+      </w:r>
+      <w:r>
+        <w:t>94</w:t>
+      </w:r>
+      <w:r>
         <w:t>%</w:t>
+      </w:r>
+    </w:p>
+    <w:p>
+      <w:r>
+        <w:t>Test accuracy: ~92</w:t>
+      </w:r>
+      <w:r>
+        <w:t>%</w:t>
+      </w:r>
+    </w:p>
+    <w:p/>
+    <w:p>
+      <w:pPr>
+        <w:rPr>
+          <w:b/>
+        </w:rPr>
+      </w:pPr>
+      <w:r>
+        <w:rPr>
+          <w:b/>
+        </w:rPr>
+        <w:t>Discussion:</w:t>
+      </w:r>
+    </w:p>
+    <w:p>
+      <w:r>
+        <w:t>I started off with LeNet architecture, but wasn’t able to train the model to desired training accuracy</w:t>
+      </w:r>
+      <w:r>
+        <w:t xml:space="preserve"> (unable to achieve more than 8</w:t>
+      </w:r>
+      <w:r>
+        <w:t>7%</w:t>
+      </w:r>
+      <w:r>
+        <w:t>)</w:t>
+      </w:r>
+      <w:r>
+        <w:t>. I realized that the model was under-fitting</w:t>
+      </w:r>
+      <w:r>
+        <w:t xml:space="preserve"> (as the training accuracy itself is low)</w:t>
+      </w:r>
+      <w:r>
+        <w:t>, so I increased the number of layers (convolutional and fully connected) and also removed the MaxPooling layer that was present in the original LeNet.</w:t>
+      </w:r>
+      <w:r>
+        <w:t xml:space="preserve"> I used Dropout and L2 regularization to avoid over-fitting the </w:t>
+      </w:r>
+      <w:r>
+        <w:t xml:space="preserve">model to training </w:t>
+      </w:r>
+      <w:r>
+        <w:t>data.</w:t>
+      </w:r>
+      <w:r>
+        <w:t xml:space="preserve"> I have employed image pre-processing t</w:t>
+      </w:r>
+      <w:r>
+        <w:t>echniques like horizontal flip</w:t>
+      </w:r>
+      <w:r>
+        <w:t xml:space="preserve">, rotation, translation, shearing and CLAHE, </w:t>
+      </w:r>
+      <w:r>
+        <w:t>to</w:t>
+      </w:r>
+      <w:r>
+        <w:t xml:space="preserve"> </w:t>
+      </w:r>
+      <w:r>
+        <w:t xml:space="preserve">augment the training data set, which in-turn </w:t>
+      </w:r>
+      <w:r>
+        <w:t>improved the performance of model considerably.</w:t>
+      </w:r>
+      <w:r>
+        <w:t xml:space="preserve"> I have also converted the images to gr</w:t>
+      </w:r>
+      <w:r>
+        <w:t xml:space="preserve">ay scale and normalized them to avoid </w:t>
+      </w:r>
+      <w:r>
+        <w:t>high variation</w:t>
+      </w:r>
+      <w:r>
+        <w:t xml:space="preserve"> in </w:t>
+      </w:r>
+      <w:r>
+        <w:t>contrast</w:t>
+      </w:r>
+      <w:r>
+        <w:t>.</w:t>
+      </w:r>
+      <w:r>
+        <w:t xml:space="preserve"> Applying above techniques helped in improving the</w:t>
+      </w:r>
+      <w:r>
+        <w:t xml:space="preserve"> </w:t>
+      </w:r>
+      <w:r>
+        <w:t>training accuracy of Model by ~6</w:t>
+      </w:r>
+      <w:r>
+        <w:t xml:space="preserve"> %.</w:t>
+      </w:r>
+    </w:p>
+    <w:p/>
+    <w:p>
+      <w:r>
+        <w:t xml:space="preserve">I have also increased the </w:t>
+      </w:r>
+      <w:r>
+        <w:t xml:space="preserve">number of </w:t>
+      </w:r>
+      <w:r>
+        <w:t xml:space="preserve">filters </w:t>
+      </w:r>
+      <w:r>
+        <w:t xml:space="preserve">when adding a new </w:t>
+      </w:r>
+      <w:r>
+        <w:t xml:space="preserve">convolutional </w:t>
+      </w:r>
+      <w:r>
+        <w:t>layer</w:t>
+      </w:r>
+      <w:r>
+        <w:t xml:space="preserve"> and </w:t>
+      </w:r>
+      <w:r>
+        <w:t>increased the size of fully connected layers.</w:t>
+      </w:r>
+      <w:r>
+        <w:t xml:space="preserve"> This change improved the performance slightly ~1%.</w:t>
       </w:r>
     </w:p>
     <w:p/>
@@ -617,7 +1011,24 @@
           <w:numId w:val="6"/>
         </w:numPr>
       </w:pPr>
-      <w:hyperlink r:id="rId6" w:history="1">
+      <w:hyperlink r:id="rId7" w:history="1">
+        <w:r>
+          <w:rPr>
+            <w:rStyle w:val="Hyperlink"/>
+          </w:rPr>
+          <w:t>http://yerevann.com/a-guide-to-deep-learning/</w:t>
+        </w:r>
+      </w:hyperlink>
+    </w:p>
+    <w:p>
+      <w:pPr>
+        <w:pStyle w:val="ListParagraph"/>
+        <w:numPr>
+          <w:ilvl w:val="0"/>
+          <w:numId w:val="6"/>
+        </w:numPr>
+      </w:pPr>
+      <w:hyperlink r:id="rId8" w:history="1">
         <w:r>
           <w:rPr>
             <w:rStyle w:val="Hyperlink"/>
@@ -634,7 +1045,7 @@
           <w:numId w:val="6"/>
         </w:numPr>
       </w:pPr>
-      <w:hyperlink r:id="rId7" w:history="1">
+      <w:hyperlink r:id="rId9" w:history="1">
         <w:r>
           <w:rPr>
             <w:rStyle w:val="Hyperlink"/>
@@ -656,7 +1067,7 @@
           <w:u w:val="none"/>
         </w:rPr>
       </w:pPr>
-      <w:hyperlink r:id="rId8" w:history="1">
+      <w:hyperlink r:id="rId10" w:history="1">
         <w:r>
           <w:rPr>
             <w:rStyle w:val="Hyperlink"/>
@@ -673,7 +1084,7 @@
           <w:numId w:val="6"/>
         </w:numPr>
       </w:pPr>
-      <w:hyperlink r:id="rId9" w:history="1">
+      <w:hyperlink r:id="rId11" w:history="1">
         <w:r>
           <w:rPr>
             <w:rStyle w:val="Hyperlink"/>
@@ -690,7 +1101,7 @@
           <w:numId w:val="6"/>
         </w:numPr>
       </w:pPr>
-      <w:hyperlink r:id="rId10" w:history="1">
+      <w:hyperlink r:id="rId12" w:history="1">
         <w:r>
           <w:rPr>
             <w:rStyle w:val="Hyperlink"/>
@@ -707,7 +1118,7 @@
           <w:numId w:val="6"/>
         </w:numPr>
       </w:pPr>
-      <w:hyperlink r:id="rId11" w:history="1">
+      <w:hyperlink r:id="rId13" w:history="1">
         <w:r>
           <w:rPr>
             <w:rStyle w:val="Hyperlink"/>
@@ -729,7 +1140,7 @@
           <w:u w:val="none"/>
         </w:rPr>
       </w:pPr>
-      <w:hyperlink r:id="rId12" w:history="1">
+      <w:hyperlink r:id="rId14" w:history="1">
         <w:r>
           <w:rPr>
             <w:rStyle w:val="Hyperlink"/>
@@ -746,7 +1157,7 @@
           <w:numId w:val="6"/>
         </w:numPr>
       </w:pPr>
-      <w:hyperlink r:id="rId13" w:history="1">
+      <w:hyperlink r:id="rId15" w:history="1">
         <w:r>
           <w:rPr>
             <w:rStyle w:val="Hyperlink"/>
@@ -763,7 +1174,7 @@
           <w:numId w:val="6"/>
         </w:numPr>
       </w:pPr>
-      <w:hyperlink r:id="rId14" w:history="1">
+      <w:hyperlink r:id="rId16" w:history="1">
         <w:r>
           <w:rPr>
             <w:rStyle w:val="Hyperlink"/>
@@ -779,8 +1190,13 @@
           <w:ilvl w:val="0"/>
           <w:numId w:val="6"/>
         </w:numPr>
-      </w:pPr>
-      <w:hyperlink r:id="rId15" w:history="1">
+        <w:rPr>
+          <w:rStyle w:val="Hyperlink"/>
+          <w:color w:val="auto"/>
+          <w:u w:val="none"/>
+        </w:rPr>
+      </w:pPr>
+      <w:hyperlink r:id="rId17" w:history="1">
         <w:r>
           <w:rPr>
             <w:rStyle w:val="Hyperlink"/>
@@ -788,6 +1204,28 @@
           <w:t>https://www.quora.com/How-does-ELU-activation-function-help-convergence-and-whats-its-advantages-over-ReLU-or-sigmoid-or-tanh-function</w:t>
         </w:r>
       </w:hyperlink>
+    </w:p>
+    <w:p>
+      <w:pPr>
+        <w:pStyle w:val="ListParagraph"/>
+        <w:numPr>
+          <w:ilvl w:val="0"/>
+          <w:numId w:val="6"/>
+        </w:numPr>
+      </w:pPr>
+      <w:hyperlink r:id="rId18" w:history="1">
+        <w:r>
+          <w:rPr>
+            <w:rStyle w:val="Hyperlink"/>
+          </w:rPr>
+          <w:t>http://stackoverflow.com/questions/38189119/simple-way-to-visualize-a-tensorflow-graph-in-jupyter</w:t>
+        </w:r>
+      </w:hyperlink>
+    </w:p>
+    <w:p>
+      <w:pPr>
+        <w:ind w:left="360"/>
+      </w:pPr>
     </w:p>
     <w:p/>
     <w:p/>
@@ -1810,6 +2248,18 @@
       <w:u w:val="single"/>
     </w:rPr>
   </w:style>
+  <w:style w:type="character" w:styleId="FollowedHyperlink">
+    <w:name w:val="FollowedHyperlink"/>
+    <w:basedOn w:val="DefaultParagraphFont"/>
+    <w:uiPriority w:val="99"/>
+    <w:semiHidden/>
+    <w:unhideWhenUsed/>
+    <w:rsid w:val="00DD47DF"/>
+    <w:rPr>
+      <w:color w:val="800080" w:themeColor="followedHyperlink"/>
+      <w:u w:val="single"/>
+    </w:rPr>
+  </w:style>
 </w:styles>
 </file>
 
@@ -2042,6 +2492,18 @@
     <w:rsid w:val="005774CF"/>
     <w:rPr>
       <w:color w:val="0000FF" w:themeColor="hyperlink"/>
+      <w:u w:val="single"/>
+    </w:rPr>
+  </w:style>
+  <w:style w:type="character" w:styleId="FollowedHyperlink">
+    <w:name w:val="FollowedHyperlink"/>
+    <w:basedOn w:val="DefaultParagraphFont"/>
+    <w:uiPriority w:val="99"/>
+    <w:semiHidden/>
+    <w:unhideWhenUsed/>
+    <w:rsid w:val="00DD47DF"/>
+    <w:rPr>
+      <w:color w:val="800080" w:themeColor="followedHyperlink"/>
       <w:u w:val="single"/>
     </w:rPr>
   </w:style>

</xml_diff>